<commit_message>
Updates to snake blueprint. Made responding to server more intuitive - both on message and in connection
</commit_message>
<xml_diff>
--- a/nodeServer/new2/Snake.City_PlayBlueprint.docx
+++ b/nodeServer/new2/Snake.City_PlayBlueprint.docx
@@ -1588,19 +1588,11 @@
       </w:r>
     </w:p>
     <w:p>
-      <w:hyperlink r:id="rId8" w:history="1">
-        <w:r>
-          <w:rPr>
-            <w:rStyle w:val="Hyperlink"/>
-            <w:color w:val="auto"/>
-          </w:rPr>
-          <w:t>https://playbounden.com/</w:t>
-        </w:r>
-      </w:hyperlink>
-    </w:p>
-    <w:p>
-      <w:r>
-        <w:t>Shows clearly where to place fingers - we are inspired b</w:t>
+      <w:r>
+        <w:t>This game allows two people two dance together in what can be described as choreographed mobile-phone ballet. Bounden is instantly recognisable from its screen with two circles that s</w:t>
+      </w:r>
+      <w:r>
+        <w:t>hows clearly where to place fingers - we are inspired b</w:t>
       </w:r>
       <w:r>
         <w:t>y the</w:t>
@@ -1650,7 +1642,7 @@
                     </pic:cNvPicPr>
                   </pic:nvPicPr>
                   <pic:blipFill>
-                    <a:blip r:embed="rId9">
+                    <a:blip r:embed="rId8">
                       <a:extLst>
                         <a:ext uri="{28A0092B-C50C-407E-A947-70E740481C1C}">
                           <a14:useLocalDpi xmlns:a14="http://schemas.microsoft.com/office/drawing/2010/main" val="0"/>
@@ -1695,22 +1687,22 @@
           <w:b/>
           <w:bCs/>
         </w:rPr>
-        <w:t>Figure 2. Bound</w:t>
-      </w:r>
-      <w:r>
-        <w:rPr>
-          <w:b/>
-          <w:bCs/>
-        </w:rPr>
-        <w:t>en</w:t>
-      </w:r>
-      <w:r>
-        <w:rPr>
-          <w:b/>
-          <w:bCs/>
-        </w:rPr>
-        <w:t xml:space="preserve"> screenshot</w:t>
-      </w:r>
+        <w:t>Figure 2. Bounden screenshot</w:t>
+      </w:r>
+    </w:p>
+    <w:p>
+      <w:r>
+        <w:t xml:space="preserve">Read about Bounden here: </w:t>
+      </w:r>
+      <w:hyperlink r:id="rId9" w:history="1">
+        <w:r>
+          <w:rPr>
+            <w:rStyle w:val="Hyperlink"/>
+            <w:color w:val="auto"/>
+          </w:rPr>
+          <w:t>https://playbounden.com/</w:t>
+        </w:r>
+      </w:hyperlink>
     </w:p>
     <w:p>
       <w:pPr>
@@ -1756,6 +1748,11 @@
           <w:color w:val="auto"/>
         </w:rPr>
         <w:t xml:space="preserve"> Boy</w:t>
+      </w:r>
+    </w:p>
+    <w:p>
+      <w:r>
+        <w:t>This game is a little crazy. Players take control of a worm-like character referred to as Boy. You control this character as you wind it around cartoon like villages and cities as you grow longer and longer. The game inspired players outside the game itself to work together and place points online to help Boy’s friend Girl grow and reach the stars. The combined player effort sent Girl to Pluto in by November 23, 2015 and she is currently heading outside the solar system.</w:t>
       </w:r>
     </w:p>
     <w:p>
@@ -1773,18 +1770,17 @@
       </w:r>
     </w:p>
     <w:p>
-      <w:pPr>
-        <w:pStyle w:val="Heading2"/>
-        <w:rPr>
-          <w:b/>
-          <w:bCs/>
-          <w:color w:val="auto"/>
-        </w:rPr>
-      </w:pPr>
-    </w:p>
-    <w:p>
-      <w:r>
-        <w:t xml:space="preserve">Eventually we want to show an interactive map of where people might be playing </w:t>
+      <w:r>
+        <w:t>Correspondingly, we w</w:t>
+      </w:r>
+      <w:r>
+        <w:t xml:space="preserve">ant </w:t>
+      </w:r>
+      <w:r>
+        <w:t xml:space="preserve">to encourage lots of players. We would like </w:t>
+      </w:r>
+      <w:r>
+        <w:t xml:space="preserve">to show an interactive map of where people might be playing </w:t>
       </w:r>
       <w:proofErr w:type="spellStart"/>
       <w:r>
@@ -1895,6 +1891,316 @@
           <w:t>https://studiomoniker.com/projects/paperstorm</w:t>
         </w:r>
       </w:hyperlink>
+    </w:p>
+    <w:p>
+      <w:pPr>
+        <w:rPr>
+          <w:rFonts w:ascii="Arial" w:eastAsia="Times New Roman" w:hAnsi="Arial" w:cs="Arial"/>
+          <w:b/>
+          <w:bCs/>
+          <w:lang w:eastAsia="en-GB"/>
+        </w:rPr>
+      </w:pPr>
+    </w:p>
+    <w:p>
+      <w:pPr>
+        <w:rPr>
+          <w:rFonts w:ascii="Arial" w:eastAsia="Times New Roman" w:hAnsi="Arial" w:cs="Arial"/>
+          <w:b/>
+          <w:bCs/>
+          <w:lang w:eastAsia="en-GB"/>
+        </w:rPr>
+      </w:pPr>
+    </w:p>
+    <w:p>
+      <w:pPr>
+        <w:rPr>
+          <w:rFonts w:ascii="Arial" w:eastAsia="Times New Roman" w:hAnsi="Arial" w:cs="Arial"/>
+          <w:b/>
+          <w:bCs/>
+          <w:lang w:eastAsia="en-GB"/>
+        </w:rPr>
+      </w:pPr>
+    </w:p>
+    <w:p>
+      <w:pPr>
+        <w:rPr>
+          <w:rFonts w:ascii="Arial" w:eastAsia="Times New Roman" w:hAnsi="Arial" w:cs="Arial"/>
+          <w:b/>
+          <w:bCs/>
+          <w:lang w:eastAsia="en-GB"/>
+        </w:rPr>
+      </w:pPr>
+      <w:r>
+        <w:rPr>
+          <w:rFonts w:ascii="Arial" w:eastAsia="Times New Roman" w:hAnsi="Arial" w:cs="Arial"/>
+          <w:b/>
+          <w:bCs/>
+          <w:lang w:eastAsia="en-GB"/>
+        </w:rPr>
+        <w:t>DEBUGGING</w:t>
+      </w:r>
+      <w:r>
+        <w:rPr>
+          <w:rFonts w:ascii="Arial" w:eastAsia="Times New Roman" w:hAnsi="Arial" w:cs="Arial"/>
+          <w:b/>
+          <w:bCs/>
+          <w:lang w:eastAsia="en-GB"/>
+        </w:rPr>
+        <w:t xml:space="preserve"> YOUR GAME</w:t>
+      </w:r>
+    </w:p>
+    <w:p>
+      <w:r>
+        <w:t xml:space="preserve">The game is written in two parts – the </w:t>
+      </w:r>
+      <w:r>
+        <w:t>JavaScript</w:t>
+      </w:r>
+      <w:r>
+        <w:t xml:space="preserve"> server and webpages. For </w:t>
+      </w:r>
+      <w:r>
+        <w:t>both</w:t>
+      </w:r>
+      <w:r>
+        <w:t xml:space="preserve"> we can find out what our game is doing by printing debug messages to the screen.</w:t>
+      </w:r>
+    </w:p>
+    <w:p>
+      <w:r>
+        <w:t>The diagram below shows debug prints from the nodeServer.js on the server.</w:t>
+      </w:r>
+      <w:r>
+        <w:t xml:space="preserve"> The </w:t>
+      </w:r>
+      <w:r>
+        <w:t>JavaScript</w:t>
+      </w:r>
+      <w:r>
+        <w:t xml:space="preserve"> </w:t>
+      </w:r>
+      <w:proofErr w:type="gramStart"/>
+      <w:r>
+        <w:t>console.log(</w:t>
+      </w:r>
+      <w:proofErr w:type="gramEnd"/>
+      <w:r>
+        <w:t xml:space="preserve">“with your message and variables e.g. ” + </w:t>
+      </w:r>
+      <w:r>
+        <w:t>new Date()</w:t>
+      </w:r>
+      <w:r>
+        <w:t xml:space="preserve"> ) can help you find bugs.</w:t>
+      </w:r>
+    </w:p>
+    <w:p>
+      <w:r>
+        <w:rPr>
+          <w:noProof/>
+        </w:rPr>
+        <w:drawing>
+          <wp:inline distT="0" distB="0" distL="0" distR="0" wp14:anchorId="52204B17" wp14:editId="54464E1F">
+            <wp:extent cx="5731510" cy="3103245"/>
+            <wp:effectExtent l="0" t="0" r="2540" b="1905"/>
+            <wp:docPr id="5" name="Picture 5"/>
+            <wp:cNvGraphicFramePr>
+              <a:graphicFrameLocks xmlns:a="http://schemas.openxmlformats.org/drawingml/2006/main" noChangeAspect="1"/>
+            </wp:cNvGraphicFramePr>
+            <a:graphic xmlns:a="http://schemas.openxmlformats.org/drawingml/2006/main">
+              <a:graphicData uri="http://schemas.openxmlformats.org/drawingml/2006/picture">
+                <pic:pic xmlns:pic="http://schemas.openxmlformats.org/drawingml/2006/picture">
+                  <pic:nvPicPr>
+                    <pic:cNvPr id="1" name=""/>
+                    <pic:cNvPicPr/>
+                  </pic:nvPicPr>
+                  <pic:blipFill>
+                    <a:blip r:embed="rId13"/>
+                    <a:stretch>
+                      <a:fillRect/>
+                    </a:stretch>
+                  </pic:blipFill>
+                  <pic:spPr>
+                    <a:xfrm>
+                      <a:off x="0" y="0"/>
+                      <a:ext cx="5731510" cy="3103245"/>
+                    </a:xfrm>
+                    <a:prstGeom prst="rect">
+                      <a:avLst/>
+                    </a:prstGeom>
+                  </pic:spPr>
+                </pic:pic>
+              </a:graphicData>
+            </a:graphic>
+          </wp:inline>
+        </w:drawing>
+      </w:r>
+    </w:p>
+    <w:p>
+      <w:pPr>
+        <w:jc w:val="center"/>
+        <w:rPr>
+          <w:b/>
+          <w:bCs/>
+        </w:rPr>
+      </w:pPr>
+      <w:r>
+        <w:rPr>
+          <w:b/>
+          <w:bCs/>
+        </w:rPr>
+        <w:t>Figure 3. Debug prints from the server</w:t>
+      </w:r>
+    </w:p>
+    <w:p>
+      <w:r>
+        <w:t>To look at what your program is doing at the client side we can use Google Chrome as our web browser.</w:t>
+      </w:r>
+      <w:r>
+        <w:t xml:space="preserve"> There are several different ways Chrome can help you debug your code</w:t>
+      </w:r>
+      <w:r>
+        <w:t xml:space="preserve">. You can read about those </w:t>
+      </w:r>
+      <w:hyperlink r:id="rId14" w:history="1">
+        <w:r>
+          <w:rPr>
+            <w:rStyle w:val="Hyperlink"/>
+            <w:color w:val="auto"/>
+          </w:rPr>
+          <w:t>here</w:t>
+        </w:r>
+      </w:hyperlink>
+      <w:r>
+        <w:t>. In the following screenshot, F12 was used to open the console and we can see debug messages sent from the server.</w:t>
+      </w:r>
+    </w:p>
+    <w:p>
+      <w:pPr>
+        <w:rPr>
+          <w:noProof/>
+        </w:rPr>
+      </w:pPr>
+    </w:p>
+    <w:p>
+      <w:pPr>
+        <w:rPr>
+          <w:noProof/>
+        </w:rPr>
+      </w:pPr>
+    </w:p>
+    <w:p>
+      <w:pPr>
+        <w:rPr>
+          <w:noProof/>
+        </w:rPr>
+      </w:pPr>
+    </w:p>
+    <w:p>
+      <w:pPr>
+        <w:rPr>
+          <w:noProof/>
+        </w:rPr>
+      </w:pPr>
+    </w:p>
+    <w:p>
+      <w:pPr>
+        <w:rPr>
+          <w:noProof/>
+        </w:rPr>
+      </w:pPr>
+    </w:p>
+    <w:p>
+      <w:pPr>
+        <w:rPr>
+          <w:noProof/>
+        </w:rPr>
+      </w:pPr>
+    </w:p>
+    <w:p>
+      <w:pPr>
+        <w:rPr>
+          <w:noProof/>
+        </w:rPr>
+      </w:pPr>
+      <w:r>
+        <w:rPr>
+          <w:noProof/>
+        </w:rPr>
+        <w:drawing>
+          <wp:inline distT="0" distB="0" distL="0" distR="0" wp14:anchorId="6883EB1C" wp14:editId="65E4B7B5">
+            <wp:extent cx="5731510" cy="3255010"/>
+            <wp:effectExtent l="0" t="0" r="2540" b="2540"/>
+            <wp:docPr id="6" name="Picture 6"/>
+            <wp:cNvGraphicFramePr>
+              <a:graphicFrameLocks xmlns:a="http://schemas.openxmlformats.org/drawingml/2006/main" noChangeAspect="1"/>
+            </wp:cNvGraphicFramePr>
+            <a:graphic xmlns:a="http://schemas.openxmlformats.org/drawingml/2006/main">
+              <a:graphicData uri="http://schemas.openxmlformats.org/drawingml/2006/picture">
+                <pic:pic xmlns:pic="http://schemas.openxmlformats.org/drawingml/2006/picture">
+                  <pic:nvPicPr>
+                    <pic:cNvPr id="1" name=""/>
+                    <pic:cNvPicPr/>
+                  </pic:nvPicPr>
+                  <pic:blipFill>
+                    <a:blip r:embed="rId15"/>
+                    <a:stretch>
+                      <a:fillRect/>
+                    </a:stretch>
+                  </pic:blipFill>
+                  <pic:spPr>
+                    <a:xfrm>
+                      <a:off x="0" y="0"/>
+                      <a:ext cx="5731510" cy="3255010"/>
+                    </a:xfrm>
+                    <a:prstGeom prst="rect">
+                      <a:avLst/>
+                    </a:prstGeom>
+                  </pic:spPr>
+                </pic:pic>
+              </a:graphicData>
+            </a:graphic>
+          </wp:inline>
+        </w:drawing>
+      </w:r>
+    </w:p>
+    <w:p>
+      <w:pPr>
+        <w:jc w:val="center"/>
+        <w:rPr>
+          <w:b/>
+          <w:bCs/>
+        </w:rPr>
+      </w:pPr>
+      <w:r>
+        <w:rPr>
+          <w:b/>
+          <w:bCs/>
+        </w:rPr>
+        <w:t xml:space="preserve">Figure </w:t>
+      </w:r>
+      <w:r>
+        <w:rPr>
+          <w:b/>
+          <w:bCs/>
+        </w:rPr>
+        <w:t>4</w:t>
+      </w:r>
+      <w:r>
+        <w:rPr>
+          <w:b/>
+          <w:bCs/>
+        </w:rPr>
+        <w:t xml:space="preserve">. </w:t>
+      </w:r>
+      <w:r>
+        <w:rPr>
+          <w:b/>
+          <w:bCs/>
+        </w:rPr>
+        <w:t>Console Log</w:t>
+      </w:r>
     </w:p>
     <w:p/>
     <w:sectPr>
@@ -2427,6 +2733,18 @@
       <w:szCs w:val="32"/>
     </w:rPr>
   </w:style>
+  <w:style w:type="character" w:styleId="UnresolvedMention">
+    <w:name w:val="Unresolved Mention"/>
+    <w:basedOn w:val="DefaultParagraphFont"/>
+    <w:uiPriority w:val="99"/>
+    <w:semiHidden/>
+    <w:unhideWhenUsed/>
+    <w:rsid w:val="00A53DD0"/>
+    <w:rPr>
+      <w:color w:val="605E5C"/>
+      <w:shd w:val="clear" w:color="auto" w:fill="E1DFDD"/>
+    </w:rPr>
+  </w:style>
 </w:styles>
 </file>
 

</xml_diff>

<commit_message>
Updated Word document. Made id / password split clearer.
</commit_message>
<xml_diff>
--- a/nodeServer/new2/Snake.City_PlayBlueprint.docx
+++ b/nodeServer/new2/Snake.City_PlayBlueprint.docx
@@ -1,14 +1,360 @@
 
 <file path=word/document.xml><?xml version="1.0" encoding="utf-8"?>
 <w:document xmlns:wpc="http://schemas.microsoft.com/office/word/2010/wordprocessingCanvas" xmlns:cx="http://schemas.microsoft.com/office/drawing/2014/chartex" xmlns:cx1="http://schemas.microsoft.com/office/drawing/2015/9/8/chartex" xmlns:cx2="http://schemas.microsoft.com/office/drawing/2015/10/21/chartex" xmlns:cx3="http://schemas.microsoft.com/office/drawing/2016/5/9/chartex" xmlns:cx4="http://schemas.microsoft.com/office/drawing/2016/5/10/chartex" xmlns:cx5="http://schemas.microsoft.com/office/drawing/2016/5/11/chartex" xmlns:cx6="http://schemas.microsoft.com/office/drawing/2016/5/12/chartex" xmlns:cx7="http://schemas.microsoft.com/office/drawing/2016/5/13/chartex" xmlns:cx8="http://schemas.microsoft.com/office/drawing/2016/5/14/chartex" xmlns:mc="http://schemas.openxmlformats.org/markup-compatibility/2006" xmlns:aink="http://schemas.microsoft.com/office/drawing/2016/ink" xmlns:am3d="http://schemas.microsoft.com/office/drawing/2017/model3d" xmlns:o="urn:schemas-microsoft-com:office:office" xmlns:r="http://schemas.openxmlformats.org/officeDocument/2006/relationships" xmlns:m="http://schemas.openxmlformats.org/officeDocument/2006/math" xmlns:v="urn:schemas-microsoft-com:vml" xmlns:wp14="http://schemas.microsoft.com/office/word/2010/wordprocessingDrawing" xmlns:wp="http://schemas.openxmlformats.org/drawingml/2006/wordprocessingDrawing" xmlns:w10="urn:schemas-microsoft-com:office:word" xmlns:w="http://schemas.openxmlformats.org/wordprocessingml/2006/main" xmlns:w14="http://schemas.microsoft.com/office/word/2010/wordml" xmlns:w15="http://schemas.microsoft.com/office/word/2012/wordml" xmlns:w16cex="http://schemas.microsoft.com/office/word/2018/wordml/cex" xmlns:w16cid="http://schemas.microsoft.com/office/word/2016/wordml/cid" xmlns:w16="http://schemas.microsoft.com/office/word/2018/wordml" xmlns:w16se="http://schemas.microsoft.com/office/word/2015/wordml/symex" xmlns:wpg="http://schemas.microsoft.com/office/word/2010/wordprocessingGroup" xmlns:wpi="http://schemas.microsoft.com/office/word/2010/wordprocessingInk" xmlns:wne="http://schemas.microsoft.com/office/word/2006/wordml" xmlns:wps="http://schemas.microsoft.com/office/word/2010/wordprocessingShape" mc:Ignorable="w14 w15 w16se w16cid w16 w16cex wp14">
+  <w:background w:color="000000" w:themeColor="text1"/>
   <w:body>
     <w:p>
       <w:r>
         <w:rPr>
+          <w:rFonts w:ascii="Arial" w:eastAsia="Times New Roman" w:hAnsi="Arial" w:cs="Arial"/>
           <w:noProof/>
+          <w:shd w:val="clear" w:color="auto" w:fill="FFFFFF"/>
+          <w:lang w:eastAsia="en-GB"/>
+        </w:rPr>
+        <mc:AlternateContent>
+          <mc:Choice Requires="wps">
+            <w:drawing>
+              <wp:anchor distT="45720" distB="45720" distL="114300" distR="114300" simplePos="0" relativeHeight="251659264" behindDoc="0" locked="0" layoutInCell="1" allowOverlap="1" wp14:anchorId="48235E8F" wp14:editId="69CA7846">
+                <wp:simplePos x="0" y="0"/>
+                <wp:positionH relativeFrom="margin">
+                  <wp:align>left</wp:align>
+                </wp:positionH>
+                <wp:positionV relativeFrom="paragraph">
+                  <wp:posOffset>1628775</wp:posOffset>
+                </wp:positionV>
+                <wp:extent cx="5924550" cy="1404620"/>
+                <wp:effectExtent l="0" t="0" r="19050" b="20320"/>
+                <wp:wrapSquare wrapText="bothSides"/>
+                <wp:docPr id="217" name="Text Box 2"/>
+                <wp:cNvGraphicFramePr>
+                  <a:graphicFrameLocks xmlns:a="http://schemas.openxmlformats.org/drawingml/2006/main"/>
+                </wp:cNvGraphicFramePr>
+                <a:graphic xmlns:a="http://schemas.openxmlformats.org/drawingml/2006/main">
+                  <a:graphicData uri="http://schemas.microsoft.com/office/word/2010/wordprocessingShape">
+                    <wps:wsp>
+                      <wps:cNvSpPr txBox="1">
+                        <a:spLocks noChangeArrowheads="1"/>
+                      </wps:cNvSpPr>
+                      <wps:spPr bwMode="auto">
+                        <a:xfrm>
+                          <a:off x="0" y="0"/>
+                          <a:ext cx="5924550" cy="1404620"/>
+                        </a:xfrm>
+                        <a:prstGeom prst="rect">
+                          <a:avLst/>
+                        </a:prstGeom>
+                        <a:solidFill>
+                          <a:srgbClr val="FFFFFF"/>
+                        </a:solidFill>
+                        <a:ln w="9525">
+                          <a:solidFill>
+                            <a:srgbClr val="000000"/>
+                          </a:solidFill>
+                          <a:miter lim="800000"/>
+                          <a:headEnd/>
+                          <a:tailEnd/>
+                        </a:ln>
+                      </wps:spPr>
+                      <wps:txbx>
+                        <w:txbxContent>
+                          <w:p/>
+                          <w:p>
+                            <w:pPr>
+                              <w:spacing w:after="0" w:line="240" w:lineRule="auto"/>
+                              <w:jc w:val="center"/>
+                              <w:rPr>
+                                <w:rFonts w:ascii="Arial" w:eastAsia="Times New Roman" w:hAnsi="Arial" w:cs="Arial"/>
+                                <w:shd w:val="clear" w:color="auto" w:fill="FFFFFF"/>
+                                <w:lang w:eastAsia="en-GB"/>
+                              </w:rPr>
+                            </w:pPr>
+                            <w:r>
+                              <w:rPr>
+                                <w:rFonts w:ascii="Arial" w:eastAsia="Times New Roman" w:hAnsi="Arial" w:cs="Arial"/>
+                                <w:shd w:val="clear" w:color="auto" w:fill="FFFFFF"/>
+                                <w:lang w:eastAsia="en-GB"/>
+                              </w:rPr>
+                              <w:t xml:space="preserve">Thank you to </w:t>
+                            </w:r>
+                            <w:r>
+                              <w:rPr>
+                                <w:rFonts w:ascii="Arial" w:eastAsia="Times New Roman" w:hAnsi="Arial" w:cs="Arial"/>
+                                <w:shd w:val="clear" w:color="auto" w:fill="FFFFFF"/>
+                                <w:lang w:eastAsia="en-GB"/>
+                              </w:rPr>
+                              <w:t>all the passionate participants of Trust in Play</w:t>
+                            </w:r>
+                          </w:p>
+                          <w:p>
+                            <w:pPr>
+                              <w:spacing w:after="0" w:line="240" w:lineRule="auto"/>
+                              <w:jc w:val="center"/>
+                            </w:pPr>
+                          </w:p>
+                          <w:p>
+                            <w:pPr>
+                              <w:spacing w:after="0" w:line="240" w:lineRule="auto"/>
+                              <w:jc w:val="center"/>
+                              <w:rPr>
+                                <w:rFonts w:ascii="Arial" w:eastAsia="Times New Roman" w:hAnsi="Arial" w:cs="Arial"/>
+                                <w:shd w:val="clear" w:color="auto" w:fill="FFFFFF"/>
+                                <w:lang w:eastAsia="en-GB"/>
+                              </w:rPr>
+                            </w:pPr>
+                            <w:hyperlink r:id="rId5" w:history="1">
+                              <w:r>
+                                <w:rPr>
+                                  <w:rStyle w:val="Hyperlink"/>
+                                  <w:color w:val="auto"/>
+                                </w:rPr>
+                                <w:t>http://trustinplay.eu/</w:t>
+                              </w:r>
+                            </w:hyperlink>
+                          </w:p>
+                          <w:p>
+                            <w:pPr>
+                              <w:spacing w:after="0" w:line="240" w:lineRule="auto"/>
+                              <w:jc w:val="center"/>
+                              <w:rPr>
+                                <w:rFonts w:ascii="Arial" w:eastAsia="Times New Roman" w:hAnsi="Arial" w:cs="Arial"/>
+                                <w:shd w:val="clear" w:color="auto" w:fill="FFFFFF"/>
+                                <w:lang w:eastAsia="en-GB"/>
+                              </w:rPr>
+                            </w:pPr>
+                          </w:p>
+                          <w:p>
+                            <w:pPr>
+                              <w:spacing w:after="0" w:line="240" w:lineRule="auto"/>
+                              <w:jc w:val="center"/>
+                              <w:rPr>
+                                <w:rFonts w:ascii="Arial" w:eastAsia="Times New Roman" w:hAnsi="Arial" w:cs="Arial"/>
+                                <w:shd w:val="clear" w:color="auto" w:fill="FFFFFF"/>
+                                <w:lang w:eastAsia="en-GB"/>
+                              </w:rPr>
+                            </w:pPr>
+                            <w:r>
+                              <w:rPr>
+                                <w:rFonts w:ascii="Arial" w:eastAsia="Times New Roman" w:hAnsi="Arial" w:cs="Arial"/>
+                                <w:shd w:val="clear" w:color="auto" w:fill="FFFFFF"/>
+                                <w:lang w:eastAsia="en-GB"/>
+                              </w:rPr>
+                              <w:t xml:space="preserve">You </w:t>
+                            </w:r>
+                            <w:r>
+                              <w:rPr>
+                                <w:rFonts w:ascii="Arial" w:eastAsia="Times New Roman" w:hAnsi="Arial" w:cs="Arial"/>
+                                <w:shd w:val="clear" w:color="auto" w:fill="FFFFFF"/>
+                                <w:lang w:eastAsia="en-GB"/>
+                              </w:rPr>
+                              <w:t>inspired us to create</w:t>
+                            </w:r>
+                            <w:r>
+                              <w:rPr>
+                                <w:rFonts w:ascii="Arial" w:eastAsia="Times New Roman" w:hAnsi="Arial" w:cs="Arial"/>
+                                <w:shd w:val="clear" w:color="auto" w:fill="FFFFFF"/>
+                                <w:lang w:eastAsia="en-GB"/>
+                              </w:rPr>
+                              <w:t xml:space="preserve"> and share</w:t>
+                            </w:r>
+                            <w:r>
+                              <w:rPr>
+                                <w:rFonts w:ascii="Arial" w:eastAsia="Times New Roman" w:hAnsi="Arial" w:cs="Arial"/>
+                                <w:shd w:val="clear" w:color="auto" w:fill="FFFFFF"/>
+                                <w:lang w:eastAsia="en-GB"/>
+                              </w:rPr>
+                              <w:t xml:space="preserve"> </w:t>
+                            </w:r>
+                            <w:r>
+                              <w:rPr>
+                                <w:rFonts w:ascii="Arial" w:eastAsia="Times New Roman" w:hAnsi="Arial" w:cs="Arial"/>
+                                <w:shd w:val="clear" w:color="auto" w:fill="FFFFFF"/>
+                                <w:lang w:eastAsia="en-GB"/>
+                              </w:rPr>
+                              <w:t xml:space="preserve">Snake.City </w:t>
+                            </w:r>
+                            <w:r>
+                              <w:rPr>
+                                <w:rFonts w:ascii="Arial" w:eastAsia="Times New Roman" w:hAnsi="Arial" w:cs="Arial"/>
+                                <w:shd w:val="clear" w:color="auto" w:fill="FFFFFF"/>
+                                <w:lang w:eastAsia="en-GB"/>
+                              </w:rPr>
+                              <w:t>with you</w:t>
+                            </w:r>
+                          </w:p>
+                          <w:p>
+                            <w:pPr>
+                              <w:spacing w:after="0" w:line="240" w:lineRule="auto"/>
+                            </w:pPr>
+                          </w:p>
+                        </w:txbxContent>
+                      </wps:txbx>
+                      <wps:bodyPr rot="0" vert="horz" wrap="square" lIns="91440" tIns="45720" rIns="91440" bIns="45720" anchor="t" anchorCtr="0">
+                        <a:spAutoFit/>
+                      </wps:bodyPr>
+                    </wps:wsp>
+                  </a:graphicData>
+                </a:graphic>
+                <wp14:sizeRelH relativeFrom="margin">
+                  <wp14:pctWidth>0</wp14:pctWidth>
+                </wp14:sizeRelH>
+                <wp14:sizeRelV relativeFrom="margin">
+                  <wp14:pctHeight>20000</wp14:pctHeight>
+                </wp14:sizeRelV>
+              </wp:anchor>
+            </w:drawing>
+          </mc:Choice>
+          <mc:Fallback>
+            <w:pict>
+              <v:shapetype w14:anchorId="48235E8F" id="_x0000_t202" coordsize="21600,21600" o:spt="202" path="m,l,21600r21600,l21600,xe">
+                <v:stroke joinstyle="miter"/>
+                <v:path gradientshapeok="t" o:connecttype="rect"/>
+              </v:shapetype>
+              <v:shape id="Text Box 2" o:spid="_x0000_s1026" type="#_x0000_t202" style="position:absolute;margin-left:0;margin-top:128.25pt;width:466.5pt;height:110.6pt;z-index:251659264;visibility:visible;mso-wrap-style:square;mso-width-percent:0;mso-height-percent:200;mso-wrap-distance-left:9pt;mso-wrap-distance-top:3.6pt;mso-wrap-distance-right:9pt;mso-wrap-distance-bottom:3.6pt;mso-position-horizontal:left;mso-position-horizontal-relative:margin;mso-position-vertical:absolute;mso-position-vertical-relative:text;mso-width-percent:0;mso-height-percent:200;mso-width-relative:margin;mso-height-relative:margin;v-text-anchor:top" o:gfxdata="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">
+                <v:textbox style="mso-fit-shape-to-text:t">
+                  <w:txbxContent>
+                    <w:p/>
+                    <w:p>
+                      <w:pPr>
+                        <w:spacing w:after="0" w:line="240" w:lineRule="auto"/>
+                        <w:jc w:val="center"/>
+                        <w:rPr>
+                          <w:rFonts w:ascii="Arial" w:eastAsia="Times New Roman" w:hAnsi="Arial" w:cs="Arial"/>
+                          <w:shd w:val="clear" w:color="auto" w:fill="FFFFFF"/>
+                          <w:lang w:eastAsia="en-GB"/>
+                        </w:rPr>
+                      </w:pPr>
+                      <w:r>
+                        <w:rPr>
+                          <w:rFonts w:ascii="Arial" w:eastAsia="Times New Roman" w:hAnsi="Arial" w:cs="Arial"/>
+                          <w:shd w:val="clear" w:color="auto" w:fill="FFFFFF"/>
+                          <w:lang w:eastAsia="en-GB"/>
+                        </w:rPr>
+                        <w:t xml:space="preserve">Thank you to </w:t>
+                      </w:r>
+                      <w:r>
+                        <w:rPr>
+                          <w:rFonts w:ascii="Arial" w:eastAsia="Times New Roman" w:hAnsi="Arial" w:cs="Arial"/>
+                          <w:shd w:val="clear" w:color="auto" w:fill="FFFFFF"/>
+                          <w:lang w:eastAsia="en-GB"/>
+                        </w:rPr>
+                        <w:t>all the passionate participants of Trust in Play</w:t>
+                      </w:r>
+                    </w:p>
+                    <w:p>
+                      <w:pPr>
+                        <w:spacing w:after="0" w:line="240" w:lineRule="auto"/>
+                        <w:jc w:val="center"/>
+                      </w:pPr>
+                    </w:p>
+                    <w:p>
+                      <w:pPr>
+                        <w:spacing w:after="0" w:line="240" w:lineRule="auto"/>
+                        <w:jc w:val="center"/>
+                        <w:rPr>
+                          <w:rFonts w:ascii="Arial" w:eastAsia="Times New Roman" w:hAnsi="Arial" w:cs="Arial"/>
+                          <w:shd w:val="clear" w:color="auto" w:fill="FFFFFF"/>
+                          <w:lang w:eastAsia="en-GB"/>
+                        </w:rPr>
+                      </w:pPr>
+                      <w:hyperlink r:id="rId6" w:history="1">
+                        <w:r>
+                          <w:rPr>
+                            <w:rStyle w:val="Hyperlink"/>
+                            <w:color w:val="auto"/>
+                          </w:rPr>
+                          <w:t>http://trustinplay.eu/</w:t>
+                        </w:r>
+                      </w:hyperlink>
+                    </w:p>
+                    <w:p>
+                      <w:pPr>
+                        <w:spacing w:after="0" w:line="240" w:lineRule="auto"/>
+                        <w:jc w:val="center"/>
+                        <w:rPr>
+                          <w:rFonts w:ascii="Arial" w:eastAsia="Times New Roman" w:hAnsi="Arial" w:cs="Arial"/>
+                          <w:shd w:val="clear" w:color="auto" w:fill="FFFFFF"/>
+                          <w:lang w:eastAsia="en-GB"/>
+                        </w:rPr>
+                      </w:pPr>
+                    </w:p>
+                    <w:p>
+                      <w:pPr>
+                        <w:spacing w:after="0" w:line="240" w:lineRule="auto"/>
+                        <w:jc w:val="center"/>
+                        <w:rPr>
+                          <w:rFonts w:ascii="Arial" w:eastAsia="Times New Roman" w:hAnsi="Arial" w:cs="Arial"/>
+                          <w:shd w:val="clear" w:color="auto" w:fill="FFFFFF"/>
+                          <w:lang w:eastAsia="en-GB"/>
+                        </w:rPr>
+                      </w:pPr>
+                      <w:r>
+                        <w:rPr>
+                          <w:rFonts w:ascii="Arial" w:eastAsia="Times New Roman" w:hAnsi="Arial" w:cs="Arial"/>
+                          <w:shd w:val="clear" w:color="auto" w:fill="FFFFFF"/>
+                          <w:lang w:eastAsia="en-GB"/>
+                        </w:rPr>
+                        <w:t xml:space="preserve">You </w:t>
+                      </w:r>
+                      <w:r>
+                        <w:rPr>
+                          <w:rFonts w:ascii="Arial" w:eastAsia="Times New Roman" w:hAnsi="Arial" w:cs="Arial"/>
+                          <w:shd w:val="clear" w:color="auto" w:fill="FFFFFF"/>
+                          <w:lang w:eastAsia="en-GB"/>
+                        </w:rPr>
+                        <w:t>inspired us to create</w:t>
+                      </w:r>
+                      <w:r>
+                        <w:rPr>
+                          <w:rFonts w:ascii="Arial" w:eastAsia="Times New Roman" w:hAnsi="Arial" w:cs="Arial"/>
+                          <w:shd w:val="clear" w:color="auto" w:fill="FFFFFF"/>
+                          <w:lang w:eastAsia="en-GB"/>
+                        </w:rPr>
+                        <w:t xml:space="preserve"> and share</w:t>
+                      </w:r>
+                      <w:r>
+                        <w:rPr>
+                          <w:rFonts w:ascii="Arial" w:eastAsia="Times New Roman" w:hAnsi="Arial" w:cs="Arial"/>
+                          <w:shd w:val="clear" w:color="auto" w:fill="FFFFFF"/>
+                          <w:lang w:eastAsia="en-GB"/>
+                        </w:rPr>
+                        <w:t xml:space="preserve"> </w:t>
+                      </w:r>
+                      <w:r>
+                        <w:rPr>
+                          <w:rFonts w:ascii="Arial" w:eastAsia="Times New Roman" w:hAnsi="Arial" w:cs="Arial"/>
+                          <w:shd w:val="clear" w:color="auto" w:fill="FFFFFF"/>
+                          <w:lang w:eastAsia="en-GB"/>
+                        </w:rPr>
+                        <w:t xml:space="preserve">Snake.City </w:t>
+                      </w:r>
+                      <w:r>
+                        <w:rPr>
+                          <w:rFonts w:ascii="Arial" w:eastAsia="Times New Roman" w:hAnsi="Arial" w:cs="Arial"/>
+                          <w:shd w:val="clear" w:color="auto" w:fill="FFFFFF"/>
+                          <w:lang w:eastAsia="en-GB"/>
+                        </w:rPr>
+                        <w:t>with you</w:t>
+                      </w:r>
+                    </w:p>
+                    <w:p>
+                      <w:pPr>
+                        <w:spacing w:after="0" w:line="240" w:lineRule="auto"/>
+                      </w:pPr>
+                    </w:p>
+                  </w:txbxContent>
+                </v:textbox>
+                <w10:wrap type="square" anchorx="margin"/>
+              </v:shape>
+            </w:pict>
+          </mc:Fallback>
+        </mc:AlternateContent>
+      </w:r>
+      <w:r>
+        <w:rPr>
+          <w:noProof/>
         </w:rPr>
         <w:drawing>
-          <wp:inline distT="0" distB="0" distL="0" distR="0" wp14:anchorId="7AA56327" wp14:editId="24F09C57">
+          <wp:inline distT="0" distB="0" distL="0" distR="0" wp14:anchorId="7AA56327" wp14:editId="5867F37E">
             <wp:extent cx="6274675" cy="1462609"/>
             <wp:effectExtent l="0" t="0" r="0" b="4445"/>
             <wp:docPr id="1" name="Picture 1"/>
@@ -25,7 +371,7 @@
                     </pic:cNvPicPr>
                   </pic:nvPicPr>
                   <pic:blipFill>
-                    <a:blip r:embed="rId4" cstate="print">
+                    <a:blip r:embed="rId7" cstate="print">
                       <a:extLst>
                         <a:ext uri="{28A0092B-C50C-407E-A947-70E740481C1C}">
                           <a14:useLocalDpi xmlns:a14="http://schemas.microsoft.com/office/drawing/2010/main" val="0"/>
@@ -57,11 +403,46 @@
         </w:drawing>
       </w:r>
     </w:p>
-    <w:p/>
-    <w:p>
-      <w:pPr>
-        <w:spacing w:after="0" w:line="240" w:lineRule="auto"/>
-        <w:jc w:val="center"/>
+    <w:p>
+      <w:pPr>
+        <w:rPr>
+          <w:i/>
+          <w:iCs/>
+        </w:rPr>
+      </w:pPr>
+    </w:p>
+    <w:p>
+      <w:pPr>
+        <w:spacing w:after="0" w:line="240" w:lineRule="auto"/>
+        <w:rPr>
+          <w:rFonts w:ascii="Arial" w:eastAsia="Times New Roman" w:hAnsi="Arial" w:cs="Arial"/>
+          <w:b/>
+          <w:bCs/>
+          <w:lang w:eastAsia="en-GB"/>
+        </w:rPr>
+      </w:pPr>
+      <w:r>
+        <w:rPr>
+          <w:rFonts w:ascii="Arial" w:eastAsia="Times New Roman" w:hAnsi="Arial" w:cs="Arial"/>
+          <w:b/>
+          <w:bCs/>
+          <w:lang w:eastAsia="en-GB"/>
+        </w:rPr>
+        <w:t>INTRO</w:t>
+      </w:r>
+      <w:r>
+        <w:rPr>
+          <w:rFonts w:ascii="Arial" w:eastAsia="Times New Roman" w:hAnsi="Arial" w:cs="Arial"/>
+          <w:b/>
+          <w:bCs/>
+          <w:lang w:eastAsia="en-GB"/>
+        </w:rPr>
+        <w:t>DUCTION</w:t>
+      </w:r>
+    </w:p>
+    <w:p>
+      <w:pPr>
+        <w:spacing w:after="0" w:line="240" w:lineRule="auto"/>
         <w:rPr>
           <w:rFonts w:ascii="Times New Roman" w:eastAsia="Times New Roman" w:hAnsi="Times New Roman" w:cs="Times New Roman"/>
           <w:sz w:val="24"/>
@@ -69,51 +450,58 @@
           <w:lang w:eastAsia="en-GB"/>
         </w:rPr>
       </w:pPr>
-      <w:r>
-        <w:rPr>
-          <w:rFonts w:ascii="Arial" w:eastAsia="Times New Roman" w:hAnsi="Arial" w:cs="Arial"/>
-          <w:shd w:val="clear" w:color="auto" w:fill="FFFFFF"/>
-          <w:lang w:eastAsia="en-GB"/>
-        </w:rPr>
-        <w:t xml:space="preserve">Thank you to </w:t>
-      </w:r>
-      <w:r>
-        <w:rPr>
-          <w:rFonts w:ascii="Arial" w:eastAsia="Times New Roman" w:hAnsi="Arial" w:cs="Arial"/>
-          <w:shd w:val="clear" w:color="auto" w:fill="FFFFFF"/>
-          <w:lang w:eastAsia="en-GB"/>
-        </w:rPr>
-        <w:t xml:space="preserve">all the passionate participants of Trust in Play, that inspired us to create </w:t>
-      </w:r>
-      <w:proofErr w:type="spellStart"/>
-      <w:r>
-        <w:rPr>
-          <w:rFonts w:ascii="Arial" w:eastAsia="Times New Roman" w:hAnsi="Arial" w:cs="Arial"/>
-          <w:shd w:val="clear" w:color="auto" w:fill="FFFFFF"/>
-          <w:lang w:eastAsia="en-GB"/>
-        </w:rPr>
-        <w:t>Snake.City</w:t>
-      </w:r>
-      <w:proofErr w:type="spellEnd"/>
-      <w:r>
-        <w:rPr>
-          <w:rFonts w:ascii="Arial" w:eastAsia="Times New Roman" w:hAnsi="Arial" w:cs="Arial"/>
-          <w:shd w:val="clear" w:color="auto" w:fill="FFFFFF"/>
-          <w:lang w:eastAsia="en-GB"/>
-        </w:rPr>
-        <w:t xml:space="preserve"> and share with you.</w:t>
-      </w:r>
-    </w:p>
-    <w:p>
-      <w:pPr>
-        <w:rPr>
-          <w:i/>
-          <w:iCs/>
-        </w:rPr>
-      </w:pPr>
-    </w:p>
-    <w:p>
-      <w:pPr>
+    </w:p>
+    <w:p>
+      <w:pPr>
+        <w:pStyle w:val="ListParagraph"/>
+        <w:numPr>
+          <w:ilvl w:val="0"/>
+          <w:numId w:val="1"/>
+        </w:numPr>
+        <w:spacing w:after="0" w:line="240" w:lineRule="auto"/>
+        <w:rPr>
+          <w:rFonts w:ascii="Arial" w:eastAsia="Times New Roman" w:hAnsi="Arial" w:cs="Arial"/>
+          <w:lang w:eastAsia="en-GB"/>
+        </w:rPr>
+      </w:pPr>
+      <w:r>
+        <w:rPr>
+          <w:rFonts w:ascii="Arial" w:eastAsia="Times New Roman" w:hAnsi="Arial" w:cs="Arial"/>
+          <w:lang w:eastAsia="en-GB"/>
+        </w:rPr>
+        <w:t>Are you passionate about games as well as urban</w:t>
+      </w:r>
+      <w:r>
+        <w:rPr>
+          <w:rFonts w:ascii="Arial" w:eastAsia="Times New Roman" w:hAnsi="Arial" w:cs="Arial"/>
+          <w:lang w:eastAsia="en-GB"/>
+        </w:rPr>
+        <w:t xml:space="preserve"> spaces</w:t>
+      </w:r>
+      <w:r>
+        <w:rPr>
+          <w:rFonts w:ascii="Arial" w:eastAsia="Times New Roman" w:hAnsi="Arial" w:cs="Arial"/>
+          <w:lang w:eastAsia="en-GB"/>
+        </w:rPr>
+        <w:t>?</w:t>
+      </w:r>
+    </w:p>
+    <w:p>
+      <w:pPr>
+        <w:spacing w:after="0" w:line="240" w:lineRule="auto"/>
+        <w:rPr>
+          <w:rFonts w:ascii="Arial" w:eastAsia="Times New Roman" w:hAnsi="Arial" w:cs="Arial"/>
+          <w:lang w:eastAsia="en-GB"/>
+        </w:rPr>
+      </w:pPr>
+    </w:p>
+    <w:p>
+      <w:pPr>
+        <w:pStyle w:val="ListParagraph"/>
+        <w:numPr>
+          <w:ilvl w:val="0"/>
+          <w:numId w:val="2"/>
+        </w:numPr>
         <w:spacing w:after="0" w:line="240" w:lineRule="auto"/>
         <w:rPr>
           <w:rFonts w:ascii="Times New Roman" w:eastAsia="Times New Roman" w:hAnsi="Times New Roman" w:cs="Times New Roman"/>
@@ -125,20 +513,9 @@
       <w:r>
         <w:rPr>
           <w:rFonts w:ascii="Arial" w:eastAsia="Times New Roman" w:hAnsi="Arial" w:cs="Arial"/>
-          <w:b/>
-          <w:bCs/>
-          <w:lang w:eastAsia="en-GB"/>
-        </w:rPr>
-        <w:t>INTRO</w:t>
-      </w:r>
-      <w:r>
-        <w:rPr>
-          <w:rFonts w:ascii="Arial" w:eastAsia="Times New Roman" w:hAnsi="Arial" w:cs="Arial"/>
-          <w:b/>
-          <w:bCs/>
-          <w:lang w:eastAsia="en-GB"/>
-        </w:rPr>
-        <w:t>DUCTION</w:t>
+          <w:lang w:eastAsia="en-GB"/>
+        </w:rPr>
+        <w:t>Do you enjoy interacting with technology while experiencing the real/tangible reality?</w:t>
       </w:r>
     </w:p>
     <w:p>
@@ -151,26 +528,21 @@
           <w:lang w:eastAsia="en-GB"/>
         </w:rPr>
       </w:pPr>
-      <w:r>
-        <w:rPr>
-          <w:rFonts w:ascii="Arial" w:eastAsia="Times New Roman" w:hAnsi="Arial" w:cs="Arial"/>
-          <w:lang w:eastAsia="en-GB"/>
-        </w:rPr>
-        <w:t>Are you passionate about games as well as urban</w:t>
-      </w:r>
-      <w:r>
-        <w:rPr>
-          <w:rFonts w:ascii="Arial" w:eastAsia="Times New Roman" w:hAnsi="Arial" w:cs="Arial"/>
-          <w:lang w:eastAsia="en-GB"/>
-        </w:rPr>
-        <w:t xml:space="preserve"> spaces</w:t>
-      </w:r>
-      <w:r>
-        <w:rPr>
-          <w:rFonts w:ascii="Arial" w:eastAsia="Times New Roman" w:hAnsi="Arial" w:cs="Arial"/>
-          <w:lang w:eastAsia="en-GB"/>
-        </w:rPr>
-        <w:t>? Do you enjoy interacting with technology while experiencing the real/tangible reality?</w:t>
+    </w:p>
+    <w:p>
+      <w:pPr>
+        <w:spacing w:after="0" w:line="240" w:lineRule="auto"/>
+        <w:rPr>
+          <w:rFonts w:ascii="Arial" w:eastAsia="Times New Roman" w:hAnsi="Arial" w:cs="Arial"/>
+          <w:lang w:eastAsia="en-GB"/>
+        </w:rPr>
+      </w:pPr>
+      <w:r>
+        <w:rPr>
+          <w:rFonts w:ascii="Arial" w:eastAsia="Times New Roman" w:hAnsi="Arial" w:cs="Arial"/>
+          <w:lang w:eastAsia="en-GB"/>
+        </w:rPr>
+        <w:t>Then Snake.City is the right opportunity for you to learn how to create your own urban game.</w:t>
       </w:r>
     </w:p>
     <w:p>
@@ -197,23 +569,21 @@
           <w:rFonts w:ascii="Arial" w:eastAsia="Times New Roman" w:hAnsi="Arial" w:cs="Arial"/>
           <w:lang w:eastAsia="en-GB"/>
         </w:rPr>
-        <w:t xml:space="preserve">Then </w:t>
-      </w:r>
-      <w:proofErr w:type="spellStart"/>
-      <w:r>
-        <w:rPr>
-          <w:rFonts w:ascii="Arial" w:eastAsia="Times New Roman" w:hAnsi="Arial" w:cs="Arial"/>
-          <w:lang w:eastAsia="en-GB"/>
-        </w:rPr>
-        <w:t>Snake.City</w:t>
-      </w:r>
-      <w:proofErr w:type="spellEnd"/>
-      <w:r>
-        <w:rPr>
-          <w:rFonts w:ascii="Arial" w:eastAsia="Times New Roman" w:hAnsi="Arial" w:cs="Arial"/>
-          <w:lang w:eastAsia="en-GB"/>
-        </w:rPr>
-        <w:t xml:space="preserve"> is the right opportunity for you to learn how to create your own urban game.</w:t>
+        <w:t xml:space="preserve">You will be guided step by step on how to create </w:t>
+      </w:r>
+      <w:r>
+        <w:rPr>
+          <w:rFonts w:ascii="Arial" w:eastAsia="Times New Roman" w:hAnsi="Arial" w:cs="Arial"/>
+          <w:lang w:eastAsia="en-GB"/>
+        </w:rPr>
+        <w:t>new</w:t>
+      </w:r>
+      <w:r>
+        <w:rPr>
+          <w:rFonts w:ascii="Arial" w:eastAsia="Times New Roman" w:hAnsi="Arial" w:cs="Arial"/>
+          <w:lang w:eastAsia="en-GB"/>
+        </w:rPr>
+        <w:t xml:space="preserve"> game using pervasive technology.</w:t>
       </w:r>
     </w:p>
     <w:p>
@@ -231,53 +601,12 @@
       <w:pPr>
         <w:spacing w:after="0" w:line="240" w:lineRule="auto"/>
         <w:rPr>
-          <w:rFonts w:ascii="Arial" w:eastAsia="Times New Roman" w:hAnsi="Arial" w:cs="Arial"/>
-          <w:lang w:eastAsia="en-GB"/>
-        </w:rPr>
-      </w:pPr>
-      <w:r>
-        <w:rPr>
-          <w:rFonts w:ascii="Arial" w:eastAsia="Times New Roman" w:hAnsi="Arial" w:cs="Arial"/>
-          <w:lang w:eastAsia="en-GB"/>
-        </w:rPr>
-        <w:t xml:space="preserve">You will be guided step by step on how to create </w:t>
-      </w:r>
-      <w:r>
-        <w:rPr>
-          <w:rFonts w:ascii="Arial" w:eastAsia="Times New Roman" w:hAnsi="Arial" w:cs="Arial"/>
-          <w:lang w:eastAsia="en-GB"/>
-        </w:rPr>
-        <w:t>new</w:t>
-      </w:r>
-      <w:r>
-        <w:rPr>
-          <w:rFonts w:ascii="Arial" w:eastAsia="Times New Roman" w:hAnsi="Arial" w:cs="Arial"/>
-          <w:lang w:eastAsia="en-GB"/>
-        </w:rPr>
-        <w:t xml:space="preserve"> game using pervasive technology.</w:t>
-      </w:r>
-    </w:p>
-    <w:p>
-      <w:pPr>
-        <w:spacing w:after="0" w:line="240" w:lineRule="auto"/>
-        <w:rPr>
           <w:rFonts w:ascii="Times New Roman" w:eastAsia="Times New Roman" w:hAnsi="Times New Roman" w:cs="Times New Roman"/>
           <w:sz w:val="24"/>
           <w:szCs w:val="24"/>
           <w:lang w:eastAsia="en-GB"/>
         </w:rPr>
       </w:pPr>
-    </w:p>
-    <w:p>
-      <w:pPr>
-        <w:spacing w:after="0" w:line="240" w:lineRule="auto"/>
-        <w:rPr>
-          <w:rFonts w:ascii="Times New Roman" w:eastAsia="Times New Roman" w:hAnsi="Times New Roman" w:cs="Times New Roman"/>
-          <w:sz w:val="24"/>
-          <w:szCs w:val="24"/>
-          <w:lang w:eastAsia="en-GB"/>
-        </w:rPr>
-      </w:pPr>
       <w:r>
         <w:rPr>
           <w:rFonts w:ascii="Arial" w:eastAsia="Times New Roman" w:hAnsi="Arial" w:cs="Arial"/>
@@ -339,23 +668,7 @@
           <w:rFonts w:ascii="Arial" w:eastAsia="Times New Roman" w:hAnsi="Arial" w:cs="Arial"/>
           <w:lang w:eastAsia="en-GB"/>
         </w:rPr>
-        <w:t xml:space="preserve">finally realise your own </w:t>
-      </w:r>
-      <w:proofErr w:type="spellStart"/>
-      <w:r>
-        <w:rPr>
-          <w:rFonts w:ascii="Arial" w:eastAsia="Times New Roman" w:hAnsi="Arial" w:cs="Arial"/>
-          <w:lang w:eastAsia="en-GB"/>
-        </w:rPr>
-        <w:t>Snake.City</w:t>
-      </w:r>
-      <w:proofErr w:type="spellEnd"/>
-      <w:r>
-        <w:rPr>
-          <w:rFonts w:ascii="Arial" w:eastAsia="Times New Roman" w:hAnsi="Arial" w:cs="Arial"/>
-          <w:lang w:eastAsia="en-GB"/>
-        </w:rPr>
-        <w:t xml:space="preserve"> </w:t>
+        <w:t xml:space="preserve">finally realise your own Snake.City </w:t>
       </w:r>
       <w:r>
         <w:rPr>
@@ -405,9 +718,9 @@
           <w:lang w:eastAsia="en-GB"/>
         </w:rPr>
         <w:drawing>
-          <wp:inline distT="0" distB="0" distL="0" distR="0" wp14:anchorId="4A2962C8" wp14:editId="30BF7BC8">
-            <wp:extent cx="4051935" cy="3374928"/>
-            <wp:effectExtent l="0" t="0" r="5715" b="0"/>
+          <wp:inline distT="0" distB="0" distL="0" distR="0" wp14:anchorId="4A2962C8" wp14:editId="021D2F03">
+            <wp:extent cx="3682296" cy="3067050"/>
+            <wp:effectExtent l="0" t="0" r="0" b="0"/>
             <wp:docPr id="4" name="Picture 4"/>
             <wp:cNvGraphicFramePr>
               <a:graphicFrameLocks xmlns:a="http://schemas.openxmlformats.org/drawingml/2006/main" noChangeAspect="1"/>
@@ -420,7 +733,7 @@
                     <pic:cNvPicPr/>
                   </pic:nvPicPr>
                   <pic:blipFill>
-                    <a:blip r:embed="rId5"/>
+                    <a:blip r:embed="rId8"/>
                     <a:stretch>
                       <a:fillRect/>
                     </a:stretch>
@@ -428,7 +741,7 @@
                   <pic:spPr>
                     <a:xfrm>
                       <a:off x="0" y="0"/>
-                      <a:ext cx="4094247" cy="3410171"/>
+                      <a:ext cx="3801530" cy="3166362"/>
                     </a:xfrm>
                     <a:prstGeom prst="rect">
                       <a:avLst/>
@@ -444,65 +757,319 @@
     <w:p>
       <w:pPr>
         <w:jc w:val="center"/>
+      </w:pPr>
+      <w:r>
         <w:rPr>
           <w:b/>
           <w:bCs/>
         </w:rPr>
-      </w:pPr>
-      <w:r>
-        <w:rPr>
+        <w:t xml:space="preserve">Figure 1. </w:t>
+      </w:r>
+      <w:r>
+        <w:t xml:space="preserve">An early sketch of gameplay </w:t>
+      </w:r>
+      <w:r>
+        <w:t xml:space="preserve">with touch interaction </w:t>
+      </w:r>
+      <w:r>
+        <w:t>inspired by Bounden</w:t>
+      </w:r>
+    </w:p>
+    <w:p>
+      <w:pPr>
+        <w:jc w:val="center"/>
+      </w:pPr>
+    </w:p>
+    <w:p>
+      <w:pPr>
+        <w:spacing w:after="0" w:line="240" w:lineRule="auto"/>
+        <w:rPr>
+          <w:rFonts w:ascii="Times New Roman" w:eastAsia="Times New Roman" w:hAnsi="Times New Roman" w:cs="Times New Roman"/>
+          <w:color w:val="FFFFFF" w:themeColor="background1"/>
+          <w:sz w:val="24"/>
+          <w:szCs w:val="24"/>
+          <w:highlight w:val="black"/>
+          <w:lang w:eastAsia="en-GB"/>
+        </w:rPr>
+      </w:pPr>
+      <w:r>
+        <w:rPr>
+          <w:rFonts w:ascii="Arial" w:eastAsia="Times New Roman" w:hAnsi="Arial" w:cs="Arial"/>
           <w:b/>
           <w:bCs/>
-        </w:rPr>
-        <w:t>Figure 1. An early sketch of gameplay inspired by Bounden</w:t>
-      </w:r>
-    </w:p>
-    <w:p>
-      <w:pPr>
-        <w:jc w:val="center"/>
-      </w:pPr>
+          <w:color w:val="FFFFFF" w:themeColor="background1"/>
+          <w:highlight w:val="black"/>
+          <w:shd w:val="clear" w:color="auto" w:fill="FFFFFF"/>
+          <w:lang w:eastAsia="en-GB"/>
+        </w:rPr>
+        <w:t>But first, a bit more explanation about Snake.City!</w:t>
+      </w:r>
     </w:p>
     <w:p>
       <w:pPr>
         <w:spacing w:after="0" w:line="240" w:lineRule="auto"/>
         <w:rPr>
           <w:rFonts w:ascii="Times New Roman" w:eastAsia="Times New Roman" w:hAnsi="Times New Roman" w:cs="Times New Roman"/>
+          <w:color w:val="FFFFFF" w:themeColor="background1"/>
           <w:sz w:val="24"/>
           <w:szCs w:val="24"/>
-          <w:lang w:eastAsia="en-GB"/>
-        </w:rPr>
-      </w:pPr>
-      <w:r>
+          <w:highlight w:val="black"/>
+          <w:lang w:eastAsia="en-GB"/>
+        </w:rPr>
+      </w:pPr>
+    </w:p>
+    <w:p>
+      <w:pPr>
+        <w:spacing w:after="0" w:line="240" w:lineRule="auto"/>
+        <w:rPr>
+          <w:rFonts w:ascii="Arial" w:eastAsia="Times New Roman" w:hAnsi="Arial" w:cs="Arial"/>
+          <w:color w:val="FFFFFF" w:themeColor="background1"/>
+          <w:highlight w:val="black"/>
+          <w:shd w:val="clear" w:color="auto" w:fill="FFFFFF"/>
+          <w:lang w:eastAsia="en-GB"/>
+        </w:rPr>
+      </w:pPr>
+      <w:r>
+        <w:rPr>
+          <w:rFonts w:ascii="Arial" w:eastAsia="Times New Roman" w:hAnsi="Arial" w:cs="Arial"/>
+          <w:color w:val="FFFFFF" w:themeColor="background1"/>
+          <w:highlight w:val="black"/>
+          <w:shd w:val="clear" w:color="auto" w:fill="FFFFFF"/>
+          <w:lang w:eastAsia="en-GB"/>
+        </w:rPr>
+        <w:t>In Summer</w:t>
+      </w:r>
+      <w:r>
+        <w:rPr>
+          <w:rFonts w:ascii="Arial" w:eastAsia="Times New Roman" w:hAnsi="Arial" w:cs="Arial"/>
+          <w:color w:val="FFFFFF" w:themeColor="background1"/>
+          <w:highlight w:val="black"/>
+          <w:shd w:val="clear" w:color="auto" w:fill="FFFFFF"/>
+          <w:lang w:eastAsia="en-GB"/>
+        </w:rPr>
+        <w:t xml:space="preserve"> 2019, a group of programmers, urban planners and architects </w:t>
+      </w:r>
+      <w:r>
+        <w:rPr>
+          <w:rFonts w:ascii="Arial" w:eastAsia="Times New Roman" w:hAnsi="Arial" w:cs="Arial"/>
+          <w:color w:val="FFFFFF" w:themeColor="background1"/>
+          <w:highlight w:val="black"/>
+          <w:shd w:val="clear" w:color="auto" w:fill="FFFFFF"/>
+          <w:lang w:eastAsia="en-GB"/>
+        </w:rPr>
+        <w:t>were</w:t>
+      </w:r>
+      <w:r>
+        <w:rPr>
+          <w:rFonts w:ascii="Arial" w:eastAsia="Times New Roman" w:hAnsi="Arial" w:cs="Arial"/>
+          <w:color w:val="FFFFFF" w:themeColor="background1"/>
+          <w:highlight w:val="black"/>
+          <w:shd w:val="clear" w:color="auto" w:fill="FFFFFF"/>
+          <w:lang w:eastAsia="en-GB"/>
+        </w:rPr>
+        <w:t xml:space="preserve"> recruited in Amsterdam as the first trainees of the European School of Urban Game Design - Trust in Play.</w:t>
+      </w:r>
+    </w:p>
+    <w:p>
+      <w:pPr>
+        <w:spacing w:after="0" w:line="240" w:lineRule="auto"/>
+        <w:rPr>
+          <w:rFonts w:ascii="Times New Roman" w:eastAsia="Times New Roman" w:hAnsi="Times New Roman" w:cs="Times New Roman"/>
+          <w:color w:val="FFFFFF" w:themeColor="background1"/>
+          <w:sz w:val="24"/>
+          <w:szCs w:val="24"/>
+          <w:highlight w:val="black"/>
+          <w:lang w:eastAsia="en-GB"/>
+        </w:rPr>
+      </w:pPr>
+    </w:p>
+    <w:p>
+      <w:pPr>
+        <w:spacing w:after="0" w:line="240" w:lineRule="auto"/>
+        <w:rPr>
+          <w:rFonts w:ascii="Arial" w:eastAsia="Times New Roman" w:hAnsi="Arial" w:cs="Arial"/>
+          <w:color w:val="FFFFFF" w:themeColor="background1"/>
+          <w:highlight w:val="black"/>
+          <w:shd w:val="clear" w:color="auto" w:fill="FFFFFF"/>
+          <w:lang w:eastAsia="en-GB"/>
+        </w:rPr>
+      </w:pPr>
+      <w:r>
+        <w:rPr>
+          <w:rFonts w:ascii="Arial" w:eastAsia="Times New Roman" w:hAnsi="Arial" w:cs="Arial"/>
+          <w:color w:val="FFFFFF" w:themeColor="background1"/>
+          <w:highlight w:val="black"/>
+          <w:shd w:val="clear" w:color="auto" w:fill="FFFFFF"/>
+          <w:lang w:eastAsia="en-GB"/>
+        </w:rPr>
+        <w:t>Between 2019 and 2020 in Amsterdam and Athens</w:t>
+      </w:r>
+      <w:r>
+        <w:rPr>
+          <w:rFonts w:ascii="Arial" w:eastAsia="Times New Roman" w:hAnsi="Arial" w:cs="Arial"/>
+          <w:color w:val="FFFFFF" w:themeColor="background1"/>
+          <w:highlight w:val="black"/>
+          <w:shd w:val="clear" w:color="auto" w:fill="FFFFFF"/>
+          <w:lang w:eastAsia="en-GB"/>
+        </w:rPr>
+        <w:t xml:space="preserve">, attendees </w:t>
+      </w:r>
+      <w:r>
+        <w:rPr>
+          <w:rFonts w:ascii="Arial" w:eastAsia="Times New Roman" w:hAnsi="Arial" w:cs="Arial"/>
+          <w:color w:val="FFFFFF" w:themeColor="background1"/>
+          <w:highlight w:val="black"/>
+          <w:shd w:val="clear" w:color="auto" w:fill="FFFFFF"/>
+          <w:lang w:eastAsia="en-GB"/>
+        </w:rPr>
+        <w:t>enjoyed</w:t>
+      </w:r>
+      <w:r>
+        <w:rPr>
+          <w:rFonts w:ascii="Arial" w:eastAsia="Times New Roman" w:hAnsi="Arial" w:cs="Arial"/>
+          <w:color w:val="FFFFFF" w:themeColor="background1"/>
+          <w:highlight w:val="black"/>
+          <w:shd w:val="clear" w:color="auto" w:fill="FFFFFF"/>
+          <w:lang w:eastAsia="en-GB"/>
+        </w:rPr>
+        <w:t xml:space="preserve"> meetings, workshops and </w:t>
+      </w:r>
+      <w:r>
+        <w:rPr>
+          <w:rFonts w:ascii="Arial" w:eastAsia="Times New Roman" w:hAnsi="Arial" w:cs="Arial"/>
+          <w:color w:val="FFFFFF" w:themeColor="background1"/>
+          <w:highlight w:val="black"/>
+          <w:shd w:val="clear" w:color="auto" w:fill="FFFFFF"/>
+          <w:lang w:eastAsia="en-GB"/>
+        </w:rPr>
+        <w:t xml:space="preserve">conducted </w:t>
+      </w:r>
+      <w:r>
+        <w:rPr>
+          <w:rFonts w:ascii="Arial" w:eastAsia="Times New Roman" w:hAnsi="Arial" w:cs="Arial"/>
+          <w:color w:val="FFFFFF" w:themeColor="background1"/>
+          <w:highlight w:val="black"/>
+          <w:shd w:val="clear" w:color="auto" w:fill="FFFFFF"/>
+          <w:lang w:eastAsia="en-GB"/>
+        </w:rPr>
+        <w:t>experiments. We learned and tested game mechanics and code</w:t>
+      </w:r>
+      <w:r>
+        <w:rPr>
+          <w:rFonts w:ascii="Arial" w:eastAsia="Times New Roman" w:hAnsi="Arial" w:cs="Arial"/>
+          <w:color w:val="FFFFFF" w:themeColor="background1"/>
+          <w:highlight w:val="black"/>
+          <w:shd w:val="clear" w:color="auto" w:fill="FFFFFF"/>
+          <w:lang w:eastAsia="en-GB"/>
+        </w:rPr>
+        <w:t>d</w:t>
+      </w:r>
+      <w:r>
+        <w:rPr>
+          <w:rFonts w:ascii="Arial" w:eastAsia="Times New Roman" w:hAnsi="Arial" w:cs="Arial"/>
+          <w:color w:val="FFFFFF" w:themeColor="background1"/>
+          <w:highlight w:val="black"/>
+          <w:shd w:val="clear" w:color="auto" w:fill="FFFFFF"/>
+          <w:lang w:eastAsia="en-GB"/>
+        </w:rPr>
+        <w:t xml:space="preserve"> while </w:t>
+      </w:r>
+      <w:r>
+        <w:rPr>
+          <w:rFonts w:ascii="Arial" w:eastAsia="Times New Roman" w:hAnsi="Arial" w:cs="Arial"/>
+          <w:color w:val="FFFFFF" w:themeColor="background1"/>
+          <w:highlight w:val="black"/>
+          <w:shd w:val="clear" w:color="auto" w:fill="FFFFFF"/>
+          <w:lang w:eastAsia="en-GB"/>
+        </w:rPr>
+        <w:t>bouncing off our different backgrounds and expertise.</w:t>
+      </w:r>
+    </w:p>
+    <w:p>
+      <w:pPr>
+        <w:spacing w:after="0" w:line="240" w:lineRule="auto"/>
+        <w:rPr>
+          <w:rFonts w:ascii="Times New Roman" w:eastAsia="Times New Roman" w:hAnsi="Times New Roman" w:cs="Times New Roman"/>
+          <w:color w:val="FFFFFF" w:themeColor="background1"/>
+          <w:sz w:val="24"/>
+          <w:szCs w:val="24"/>
+          <w:highlight w:val="black"/>
+          <w:lang w:eastAsia="en-GB"/>
+        </w:rPr>
+      </w:pPr>
+    </w:p>
+    <w:p>
+      <w:pPr>
+        <w:spacing w:after="0" w:line="240" w:lineRule="auto"/>
+        <w:rPr>
+          <w:rFonts w:ascii="Arial" w:eastAsia="Times New Roman" w:hAnsi="Arial" w:cs="Arial"/>
+          <w:color w:val="FFFFFF" w:themeColor="background1"/>
+          <w:highlight w:val="black"/>
+          <w:shd w:val="clear" w:color="auto" w:fill="FFFFFF"/>
+          <w:lang w:eastAsia="en-GB"/>
+        </w:rPr>
+      </w:pPr>
+      <w:r>
+        <w:rPr>
+          <w:rFonts w:ascii="Arial" w:eastAsia="Times New Roman" w:hAnsi="Arial" w:cs="Arial"/>
+          <w:color w:val="FFFFFF" w:themeColor="background1"/>
+          <w:highlight w:val="black"/>
+          <w:shd w:val="clear" w:color="auto" w:fill="FFFFFF"/>
+          <w:lang w:eastAsia="en-GB"/>
+        </w:rPr>
+        <w:t>A few working teams got formed and the one composed by Tomo, Gavin and Giulia, decided to undertake the voyage towards the realisation of the first Snake.City.</w:t>
+      </w:r>
+    </w:p>
+    <w:p>
+      <w:pPr>
+        <w:spacing w:after="0" w:line="240" w:lineRule="auto"/>
+        <w:rPr>
+          <w:rFonts w:ascii="Arial" w:eastAsia="Times New Roman" w:hAnsi="Arial" w:cs="Arial"/>
+          <w:color w:val="FFFFFF" w:themeColor="background1"/>
+          <w:highlight w:val="black"/>
+          <w:shd w:val="clear" w:color="auto" w:fill="FFFFFF"/>
+          <w:lang w:eastAsia="en-GB"/>
+        </w:rPr>
+      </w:pPr>
+    </w:p>
+    <w:p>
+      <w:pPr>
+        <w:spacing w:after="0" w:line="240" w:lineRule="auto"/>
         <w:rPr>
           <w:rFonts w:ascii="Arial" w:eastAsia="Times New Roman" w:hAnsi="Arial" w:cs="Arial"/>
           <w:b/>
           <w:bCs/>
-          <w:shd w:val="clear" w:color="auto" w:fill="FFFFFF"/>
-          <w:lang w:eastAsia="en-GB"/>
-        </w:rPr>
-        <w:t xml:space="preserve">But first, a bit more explanation about </w:t>
-      </w:r>
-      <w:proofErr w:type="spellStart"/>
-      <w:r>
+          <w:color w:val="FFFFFF" w:themeColor="background1"/>
+          <w:highlight w:val="black"/>
+          <w:shd w:val="clear" w:color="auto" w:fill="FFFFFF"/>
+          <w:lang w:eastAsia="en-GB"/>
+        </w:rPr>
+      </w:pPr>
+    </w:p>
+    <w:p>
+      <w:pPr>
+        <w:spacing w:after="0" w:line="240" w:lineRule="auto"/>
         <w:rPr>
           <w:rFonts w:ascii="Arial" w:eastAsia="Times New Roman" w:hAnsi="Arial" w:cs="Arial"/>
           <w:b/>
           <w:bCs/>
-          <w:shd w:val="clear" w:color="auto" w:fill="FFFFFF"/>
-          <w:lang w:eastAsia="en-GB"/>
-        </w:rPr>
-        <w:t>Snake.City</w:t>
-      </w:r>
-      <w:proofErr w:type="spellEnd"/>
+          <w:color w:val="FFFFFF" w:themeColor="background1"/>
+          <w:highlight w:val="black"/>
+          <w:shd w:val="clear" w:color="auto" w:fill="FFFFFF"/>
+          <w:lang w:eastAsia="en-GB"/>
+        </w:rPr>
+      </w:pPr>
       <w:r>
         <w:rPr>
           <w:rFonts w:ascii="Arial" w:eastAsia="Times New Roman" w:hAnsi="Arial" w:cs="Arial"/>
           <w:b/>
           <w:bCs/>
-          <w:shd w:val="clear" w:color="auto" w:fill="FFFFFF"/>
-          <w:lang w:eastAsia="en-GB"/>
-        </w:rPr>
-        <w:t>!</w:t>
+          <w:color w:val="FFFFFF" w:themeColor="background1"/>
+          <w:highlight w:val="black"/>
+          <w:shd w:val="clear" w:color="auto" w:fill="FFFFFF"/>
+          <w:lang w:eastAsia="en-GB"/>
+        </w:rPr>
+        <w:t>WHAT DO YOU NEED TO PLAY THE GAME? </w:t>
       </w:r>
     </w:p>
     <w:p>
@@ -510,53 +1077,54 @@
         <w:spacing w:after="0" w:line="240" w:lineRule="auto"/>
         <w:rPr>
           <w:rFonts w:ascii="Times New Roman" w:eastAsia="Times New Roman" w:hAnsi="Times New Roman" w:cs="Times New Roman"/>
+          <w:color w:val="FFFFFF" w:themeColor="background1"/>
           <w:sz w:val="24"/>
           <w:szCs w:val="24"/>
-          <w:lang w:eastAsia="en-GB"/>
-        </w:rPr>
-      </w:pPr>
-    </w:p>
-    <w:p>
-      <w:pPr>
-        <w:spacing w:after="0" w:line="240" w:lineRule="auto"/>
-        <w:rPr>
-          <w:rFonts w:ascii="Arial" w:eastAsia="Times New Roman" w:hAnsi="Arial" w:cs="Arial"/>
-          <w:shd w:val="clear" w:color="auto" w:fill="FFFFFF"/>
-          <w:lang w:eastAsia="en-GB"/>
-        </w:rPr>
-      </w:pPr>
-      <w:r>
-        <w:rPr>
-          <w:rFonts w:ascii="Arial" w:eastAsia="Times New Roman" w:hAnsi="Arial" w:cs="Arial"/>
-          <w:shd w:val="clear" w:color="auto" w:fill="FFFFFF"/>
-          <w:lang w:eastAsia="en-GB"/>
-        </w:rPr>
-        <w:lastRenderedPageBreak/>
-        <w:t>In Summer</w:t>
-      </w:r>
-      <w:r>
-        <w:rPr>
-          <w:rFonts w:ascii="Arial" w:eastAsia="Times New Roman" w:hAnsi="Arial" w:cs="Arial"/>
-          <w:shd w:val="clear" w:color="auto" w:fill="FFFFFF"/>
-          <w:lang w:eastAsia="en-GB"/>
-        </w:rPr>
-        <w:t xml:space="preserve"> 2019, a group of programmers, urban planners and architects </w:t>
-      </w:r>
-      <w:r>
-        <w:rPr>
-          <w:rFonts w:ascii="Arial" w:eastAsia="Times New Roman" w:hAnsi="Arial" w:cs="Arial"/>
-          <w:shd w:val="clear" w:color="auto" w:fill="FFFFFF"/>
-          <w:lang w:eastAsia="en-GB"/>
-        </w:rPr>
-        <w:t>were</w:t>
-      </w:r>
-      <w:r>
-        <w:rPr>
-          <w:rFonts w:ascii="Arial" w:eastAsia="Times New Roman" w:hAnsi="Arial" w:cs="Arial"/>
-          <w:shd w:val="clear" w:color="auto" w:fill="FFFFFF"/>
-          <w:lang w:eastAsia="en-GB"/>
-        </w:rPr>
-        <w:t xml:space="preserve"> recruited in Amsterdam as the first trainees of the European School of Urban Game Design - Trust in Play.</w:t>
+          <w:highlight w:val="black"/>
+          <w:lang w:eastAsia="en-GB"/>
+        </w:rPr>
+      </w:pPr>
+    </w:p>
+    <w:p>
+      <w:pPr>
+        <w:spacing w:after="0" w:line="240" w:lineRule="auto"/>
+        <w:rPr>
+          <w:rFonts w:ascii="Arial" w:eastAsia="Times New Roman" w:hAnsi="Arial" w:cs="Arial"/>
+          <w:color w:val="FFFFFF" w:themeColor="background1"/>
+          <w:highlight w:val="black"/>
+          <w:shd w:val="clear" w:color="auto" w:fill="FFFFFF"/>
+          <w:lang w:eastAsia="en-GB"/>
+        </w:rPr>
+      </w:pPr>
+      <w:r>
+        <w:rPr>
+          <w:rFonts w:ascii="Arial" w:eastAsia="Times New Roman" w:hAnsi="Arial" w:cs="Arial"/>
+          <w:color w:val="FFFFFF" w:themeColor="background1"/>
+          <w:highlight w:val="black"/>
+          <w:shd w:val="clear" w:color="auto" w:fill="FFFFFF"/>
+          <w:lang w:eastAsia="en-GB"/>
+        </w:rPr>
+        <w:t>Snake.City only requires ac</w:t>
+      </w:r>
+      <w:r>
+        <w:rPr>
+          <w:rFonts w:ascii="Arial" w:eastAsia="Times New Roman" w:hAnsi="Arial" w:cs="Arial"/>
+          <w:color w:val="FFFFFF" w:themeColor="background1"/>
+          <w:highlight w:val="black"/>
+          <w:shd w:val="clear" w:color="auto" w:fill="FFFFFF"/>
+          <w:lang w:eastAsia="en-GB"/>
+        </w:rPr>
+        <w:t xml:space="preserve">cess to a smartphone </w:t>
+      </w:r>
+      <w:r>
+        <w:rPr>
+          <w:rFonts w:ascii="Arial" w:eastAsia="Times New Roman" w:hAnsi="Arial" w:cs="Arial"/>
+          <w:color w:val="FFFFFF" w:themeColor="background1"/>
+          <w:highlight w:val="black"/>
+          <w:shd w:val="clear" w:color="auto" w:fill="FFFFFF"/>
+          <w:lang w:eastAsia="en-GB"/>
+        </w:rPr>
+        <w:t>that has a web browser.</w:t>
       </w:r>
     </w:p>
     <w:p>
@@ -564,139 +1132,51 @@
         <w:spacing w:after="0" w:line="240" w:lineRule="auto"/>
         <w:rPr>
           <w:rFonts w:ascii="Times New Roman" w:eastAsia="Times New Roman" w:hAnsi="Times New Roman" w:cs="Times New Roman"/>
+          <w:color w:val="FFFFFF" w:themeColor="background1"/>
           <w:sz w:val="24"/>
           <w:szCs w:val="24"/>
-          <w:lang w:eastAsia="en-GB"/>
-        </w:rPr>
-      </w:pPr>
-    </w:p>
-    <w:p>
-      <w:pPr>
-        <w:spacing w:after="0" w:line="240" w:lineRule="auto"/>
-        <w:rPr>
-          <w:rFonts w:ascii="Arial" w:eastAsia="Times New Roman" w:hAnsi="Arial" w:cs="Arial"/>
-          <w:shd w:val="clear" w:color="auto" w:fill="FFFFFF"/>
-          <w:lang w:eastAsia="en-GB"/>
-        </w:rPr>
-      </w:pPr>
-      <w:r>
-        <w:rPr>
-          <w:rFonts w:ascii="Arial" w:eastAsia="Times New Roman" w:hAnsi="Arial" w:cs="Arial"/>
-          <w:shd w:val="clear" w:color="auto" w:fill="FFFFFF"/>
-          <w:lang w:eastAsia="en-GB"/>
-        </w:rPr>
-        <w:t>Between 2019 and 2020 in Amsterdam and Athens</w:t>
-      </w:r>
-      <w:r>
-        <w:rPr>
-          <w:rFonts w:ascii="Arial" w:eastAsia="Times New Roman" w:hAnsi="Arial" w:cs="Arial"/>
-          <w:shd w:val="clear" w:color="auto" w:fill="FFFFFF"/>
-          <w:lang w:eastAsia="en-GB"/>
-        </w:rPr>
-        <w:t xml:space="preserve">, attendees </w:t>
-      </w:r>
-      <w:r>
-        <w:rPr>
-          <w:rFonts w:ascii="Arial" w:eastAsia="Times New Roman" w:hAnsi="Arial" w:cs="Arial"/>
-          <w:shd w:val="clear" w:color="auto" w:fill="FFFFFF"/>
-          <w:lang w:eastAsia="en-GB"/>
-        </w:rPr>
-        <w:t>enjoyed</w:t>
-      </w:r>
-      <w:r>
-        <w:rPr>
-          <w:rFonts w:ascii="Arial" w:eastAsia="Times New Roman" w:hAnsi="Arial" w:cs="Arial"/>
-          <w:shd w:val="clear" w:color="auto" w:fill="FFFFFF"/>
-          <w:lang w:eastAsia="en-GB"/>
-        </w:rPr>
-        <w:t xml:space="preserve"> meetings, workshops and </w:t>
-      </w:r>
-      <w:r>
-        <w:rPr>
-          <w:rFonts w:ascii="Arial" w:eastAsia="Times New Roman" w:hAnsi="Arial" w:cs="Arial"/>
-          <w:shd w:val="clear" w:color="auto" w:fill="FFFFFF"/>
-          <w:lang w:eastAsia="en-GB"/>
-        </w:rPr>
-        <w:t xml:space="preserve">conducted </w:t>
-      </w:r>
-      <w:r>
-        <w:rPr>
-          <w:rFonts w:ascii="Arial" w:eastAsia="Times New Roman" w:hAnsi="Arial" w:cs="Arial"/>
-          <w:shd w:val="clear" w:color="auto" w:fill="FFFFFF"/>
-          <w:lang w:eastAsia="en-GB"/>
-        </w:rPr>
-        <w:t>experiments. We learned and tested game mechanics and code</w:t>
-      </w:r>
-      <w:r>
-        <w:rPr>
-          <w:rFonts w:ascii="Arial" w:eastAsia="Times New Roman" w:hAnsi="Arial" w:cs="Arial"/>
-          <w:shd w:val="clear" w:color="auto" w:fill="FFFFFF"/>
-          <w:lang w:eastAsia="en-GB"/>
-        </w:rPr>
-        <w:t>d</w:t>
-      </w:r>
-      <w:r>
-        <w:rPr>
-          <w:rFonts w:ascii="Arial" w:eastAsia="Times New Roman" w:hAnsi="Arial" w:cs="Arial"/>
-          <w:shd w:val="clear" w:color="auto" w:fill="FFFFFF"/>
-          <w:lang w:eastAsia="en-GB"/>
-        </w:rPr>
-        <w:t xml:space="preserve"> while </w:t>
-      </w:r>
-      <w:r>
-        <w:rPr>
-          <w:rFonts w:ascii="Arial" w:eastAsia="Times New Roman" w:hAnsi="Arial" w:cs="Arial"/>
-          <w:shd w:val="clear" w:color="auto" w:fill="FFFFFF"/>
-          <w:lang w:eastAsia="en-GB"/>
-        </w:rPr>
-        <w:t>bouncing off our different backgrounds and expertise.</w:t>
-      </w:r>
+          <w:highlight w:val="black"/>
+          <w:lang w:eastAsia="en-GB"/>
+        </w:rPr>
+      </w:pPr>
     </w:p>
     <w:p>
       <w:pPr>
         <w:spacing w:after="0" w:line="240" w:lineRule="auto"/>
         <w:rPr>
           <w:rFonts w:ascii="Times New Roman" w:eastAsia="Times New Roman" w:hAnsi="Times New Roman" w:cs="Times New Roman"/>
+          <w:color w:val="FFFFFF" w:themeColor="background1"/>
           <w:sz w:val="24"/>
           <w:szCs w:val="24"/>
-          <w:lang w:eastAsia="en-GB"/>
-        </w:rPr>
-      </w:pPr>
-    </w:p>
-    <w:p>
-      <w:pPr>
-        <w:spacing w:after="0" w:line="240" w:lineRule="auto"/>
-        <w:rPr>
-          <w:rFonts w:ascii="Arial" w:eastAsia="Times New Roman" w:hAnsi="Arial" w:cs="Arial"/>
-          <w:shd w:val="clear" w:color="auto" w:fill="FFFFFF"/>
-          <w:lang w:eastAsia="en-GB"/>
-        </w:rPr>
-      </w:pPr>
-      <w:r>
-        <w:rPr>
-          <w:rFonts w:ascii="Arial" w:eastAsia="Times New Roman" w:hAnsi="Arial" w:cs="Arial"/>
-          <w:shd w:val="clear" w:color="auto" w:fill="FFFFFF"/>
-          <w:lang w:eastAsia="en-GB"/>
-        </w:rPr>
-        <w:t xml:space="preserve">A few working teams got formed and the one composed by Tomo, Gavin and Giulia, decided to undertake the voyage towards the realisation of the first </w:t>
-      </w:r>
-      <w:proofErr w:type="spellStart"/>
-      <w:r>
-        <w:rPr>
-          <w:rFonts w:ascii="Arial" w:eastAsia="Times New Roman" w:hAnsi="Arial" w:cs="Arial"/>
-          <w:shd w:val="clear" w:color="auto" w:fill="FFFFFF"/>
-          <w:lang w:eastAsia="en-GB"/>
-        </w:rPr>
-        <w:t>Snake.City</w:t>
-      </w:r>
-      <w:proofErr w:type="spellEnd"/>
-      <w:r>
-        <w:rPr>
-          <w:rFonts w:ascii="Arial" w:eastAsia="Times New Roman" w:hAnsi="Arial" w:cs="Arial"/>
-          <w:shd w:val="clear" w:color="auto" w:fill="FFFFFF"/>
-          <w:lang w:eastAsia="en-GB"/>
-        </w:rPr>
-        <w:t>. </w:t>
+          <w:highlight w:val="black"/>
+          <w:lang w:eastAsia="en-GB"/>
+        </w:rPr>
+      </w:pPr>
+    </w:p>
+    <w:p>
+      <w:pPr>
+        <w:spacing w:after="0" w:line="240" w:lineRule="auto"/>
+        <w:rPr>
+          <w:rFonts w:ascii="Arial" w:eastAsia="Times New Roman" w:hAnsi="Arial" w:cs="Arial"/>
+          <w:b/>
+          <w:bCs/>
+          <w:color w:val="FFFFFF" w:themeColor="background1"/>
+          <w:highlight w:val="black"/>
+          <w:shd w:val="clear" w:color="auto" w:fill="FFFFFF"/>
+          <w:lang w:eastAsia="en-GB"/>
+        </w:rPr>
+      </w:pPr>
+      <w:r>
+        <w:rPr>
+          <w:rFonts w:ascii="Arial" w:eastAsia="Times New Roman" w:hAnsi="Arial" w:cs="Arial"/>
+          <w:b/>
+          <w:bCs/>
+          <w:color w:val="FFFFFF" w:themeColor="background1"/>
+          <w:highlight w:val="black"/>
+          <w:shd w:val="clear" w:color="auto" w:fill="FFFFFF"/>
+          <w:lang w:eastAsia="en-GB"/>
+        </w:rPr>
+        <w:t>HOW SNAKE.CITY WORKS?</w:t>
       </w:r>
     </w:p>
     <w:p>
@@ -704,8 +1184,10 @@
         <w:spacing w:after="0" w:line="240" w:lineRule="auto"/>
         <w:rPr>
           <w:rFonts w:ascii="Times New Roman" w:eastAsia="Times New Roman" w:hAnsi="Times New Roman" w:cs="Times New Roman"/>
+          <w:color w:val="FFFFFF" w:themeColor="background1"/>
           <w:sz w:val="24"/>
           <w:szCs w:val="24"/>
+          <w:highlight w:val="black"/>
           <w:lang w:eastAsia="en-GB"/>
         </w:rPr>
       </w:pPr>
@@ -715,19 +1197,355 @@
         <w:spacing w:after="0" w:line="240" w:lineRule="auto"/>
         <w:rPr>
           <w:rFonts w:ascii="Times New Roman" w:eastAsia="Times New Roman" w:hAnsi="Times New Roman" w:cs="Times New Roman"/>
+          <w:color w:val="FFFFFF" w:themeColor="background1"/>
           <w:sz w:val="24"/>
           <w:szCs w:val="24"/>
-          <w:lang w:eastAsia="en-GB"/>
-        </w:rPr>
-      </w:pPr>
+          <w:highlight w:val="black"/>
+          <w:lang w:eastAsia="en-GB"/>
+        </w:rPr>
+      </w:pPr>
+      <w:r>
+        <w:rPr>
+          <w:rFonts w:ascii="Arial" w:eastAsia="Times New Roman" w:hAnsi="Arial" w:cs="Arial"/>
+          <w:b/>
+          <w:bCs/>
+          <w:color w:val="FFFFFF" w:themeColor="background1"/>
+          <w:highlight w:val="black"/>
+          <w:shd w:val="clear" w:color="auto" w:fill="FFFFFF"/>
+          <w:lang w:eastAsia="en-GB"/>
+        </w:rPr>
+        <w:t>Context</w:t>
+      </w:r>
+    </w:p>
+    <w:p>
+      <w:pPr>
+        <w:spacing w:after="0" w:line="240" w:lineRule="auto"/>
+        <w:rPr>
+          <w:rFonts w:ascii="Arial" w:eastAsia="Times New Roman" w:hAnsi="Arial" w:cs="Arial"/>
+          <w:color w:val="FFFFFF" w:themeColor="background1"/>
+          <w:highlight w:val="black"/>
+          <w:shd w:val="clear" w:color="auto" w:fill="FFFFFF"/>
+          <w:lang w:eastAsia="en-GB"/>
+        </w:rPr>
+      </w:pPr>
+      <w:r>
+        <w:rPr>
+          <w:rFonts w:ascii="Arial" w:eastAsia="Times New Roman" w:hAnsi="Arial" w:cs="Arial"/>
+          <w:color w:val="FFFFFF" w:themeColor="background1"/>
+          <w:highlight w:val="black"/>
+          <w:shd w:val="clear" w:color="auto" w:fill="FFFFFF"/>
+          <w:lang w:eastAsia="en-GB"/>
+        </w:rPr>
+        <w:t xml:space="preserve">The game can be played anywhere - parties, festivals, university campus, schoolyards, and conferences. </w:t>
+      </w:r>
+      <w:r>
+        <w:rPr>
+          <w:rFonts w:ascii="Arial" w:eastAsia="Times New Roman" w:hAnsi="Arial" w:cs="Arial"/>
+          <w:color w:val="FFFFFF" w:themeColor="background1"/>
+          <w:highlight w:val="black"/>
+          <w:shd w:val="clear" w:color="auto" w:fill="FFFFFF"/>
+          <w:lang w:eastAsia="en-GB"/>
+        </w:rPr>
+        <w:t>We</w:t>
+      </w:r>
+      <w:r>
+        <w:rPr>
+          <w:rFonts w:ascii="Arial" w:eastAsia="Times New Roman" w:hAnsi="Arial" w:cs="Arial"/>
+          <w:color w:val="FFFFFF" w:themeColor="background1"/>
+          <w:highlight w:val="black"/>
+          <w:shd w:val="clear" w:color="auto" w:fill="FFFFFF"/>
+          <w:lang w:eastAsia="en-GB"/>
+        </w:rPr>
+        <w:t xml:space="preserve"> think it works particularly well in festival locations, where, for example, we can make use of the logon process people go through on public </w:t>
+      </w:r>
+      <w:proofErr w:type="spellStart"/>
+      <w:r>
+        <w:rPr>
+          <w:rFonts w:ascii="Arial" w:eastAsia="Times New Roman" w:hAnsi="Arial" w:cs="Arial"/>
+          <w:color w:val="FFFFFF" w:themeColor="background1"/>
+          <w:highlight w:val="black"/>
+          <w:shd w:val="clear" w:color="auto" w:fill="FFFFFF"/>
+          <w:lang w:eastAsia="en-GB"/>
+        </w:rPr>
+        <w:t>WiFi</w:t>
+      </w:r>
+      <w:proofErr w:type="spellEnd"/>
+      <w:r>
+        <w:rPr>
+          <w:rFonts w:ascii="Arial" w:eastAsia="Times New Roman" w:hAnsi="Arial" w:cs="Arial"/>
+          <w:color w:val="FFFFFF" w:themeColor="background1"/>
+          <w:highlight w:val="black"/>
+          <w:shd w:val="clear" w:color="auto" w:fill="FFFFFF"/>
+          <w:lang w:eastAsia="en-GB"/>
+        </w:rPr>
+        <w:t xml:space="preserve"> to provide a convenient and very public link to the game.</w:t>
+      </w:r>
     </w:p>
     <w:p>
       <w:pPr>
         <w:spacing w:after="0" w:line="240" w:lineRule="auto"/>
         <w:rPr>
           <w:rFonts w:ascii="Times New Roman" w:eastAsia="Times New Roman" w:hAnsi="Times New Roman" w:cs="Times New Roman"/>
+          <w:color w:val="FFFFFF" w:themeColor="background1"/>
           <w:sz w:val="24"/>
           <w:szCs w:val="24"/>
+          <w:highlight w:val="black"/>
+          <w:lang w:eastAsia="en-GB"/>
+        </w:rPr>
+      </w:pPr>
+    </w:p>
+    <w:p>
+      <w:pPr>
+        <w:spacing w:after="0" w:line="240" w:lineRule="auto"/>
+        <w:rPr>
+          <w:rFonts w:ascii="Arial" w:eastAsia="Times New Roman" w:hAnsi="Arial" w:cs="Arial"/>
+          <w:color w:val="FFFFFF" w:themeColor="background1"/>
+          <w:highlight w:val="black"/>
+          <w:shd w:val="clear" w:color="auto" w:fill="FFFFFF"/>
+          <w:lang w:eastAsia="en-GB"/>
+        </w:rPr>
+      </w:pPr>
+      <w:r>
+        <w:rPr>
+          <w:rFonts w:ascii="Arial" w:eastAsia="Times New Roman" w:hAnsi="Arial" w:cs="Arial"/>
+          <w:color w:val="FFFFFF" w:themeColor="background1"/>
+          <w:highlight w:val="black"/>
+          <w:shd w:val="clear" w:color="auto" w:fill="FFFFFF"/>
+          <w:lang w:eastAsia="en-GB"/>
+        </w:rPr>
+        <w:t xml:space="preserve">However, before we tell you more, we need to talk about </w:t>
+      </w:r>
+      <w:r>
+        <w:rPr>
+          <w:rFonts w:ascii="Arial" w:eastAsia="Times New Roman" w:hAnsi="Arial" w:cs="Arial"/>
+          <w:color w:val="FFFFFF" w:themeColor="background1"/>
+          <w:highlight w:val="black"/>
+          <w:shd w:val="clear" w:color="auto" w:fill="FFFFFF"/>
+          <w:lang w:eastAsia="en-GB"/>
+        </w:rPr>
+        <w:t>COVID-19</w:t>
+      </w:r>
+      <w:r>
+        <w:rPr>
+          <w:rFonts w:ascii="Arial" w:eastAsia="Times New Roman" w:hAnsi="Arial" w:cs="Arial"/>
+          <w:color w:val="FFFFFF" w:themeColor="background1"/>
+          <w:highlight w:val="black"/>
+          <w:shd w:val="clear" w:color="auto" w:fill="FFFFFF"/>
+          <w:lang w:eastAsia="en-GB"/>
+        </w:rPr>
+        <w:t xml:space="preserve">. When we started this project, we were living in a world without </w:t>
+      </w:r>
+      <w:r>
+        <w:rPr>
+          <w:rFonts w:ascii="Arial" w:eastAsia="Times New Roman" w:hAnsi="Arial" w:cs="Arial"/>
+          <w:color w:val="FFFFFF" w:themeColor="background1"/>
+          <w:highlight w:val="black"/>
+          <w:shd w:val="clear" w:color="auto" w:fill="FFFFFF"/>
+          <w:lang w:eastAsia="en-GB"/>
+        </w:rPr>
+        <w:t>COVID-19</w:t>
+      </w:r>
+      <w:r>
+        <w:rPr>
+          <w:rFonts w:ascii="Arial" w:eastAsia="Times New Roman" w:hAnsi="Arial" w:cs="Arial"/>
+          <w:color w:val="FFFFFF" w:themeColor="background1"/>
+          <w:highlight w:val="black"/>
+          <w:shd w:val="clear" w:color="auto" w:fill="FFFFFF"/>
+          <w:lang w:eastAsia="en-GB"/>
+        </w:rPr>
+        <w:t>.</w:t>
+      </w:r>
+    </w:p>
+    <w:p>
+      <w:pPr>
+        <w:spacing w:after="0" w:line="240" w:lineRule="auto"/>
+        <w:rPr>
+          <w:rFonts w:ascii="Arial" w:eastAsia="Times New Roman" w:hAnsi="Arial" w:cs="Arial"/>
+          <w:color w:val="FFFFFF" w:themeColor="background1"/>
+          <w:highlight w:val="black"/>
+          <w:shd w:val="clear" w:color="auto" w:fill="FFFFFF"/>
+          <w:lang w:eastAsia="en-GB"/>
+        </w:rPr>
+      </w:pPr>
+    </w:p>
+    <w:p>
+      <w:pPr>
+        <w:spacing w:after="0" w:line="240" w:lineRule="auto"/>
+        <w:rPr>
+          <w:rFonts w:ascii="Arial" w:eastAsia="Times New Roman" w:hAnsi="Arial" w:cs="Arial"/>
+          <w:color w:val="FFFFFF" w:themeColor="background1"/>
+          <w:highlight w:val="black"/>
+          <w:shd w:val="clear" w:color="auto" w:fill="FFFFFF"/>
+          <w:lang w:eastAsia="en-GB"/>
+        </w:rPr>
+      </w:pPr>
+      <w:r>
+        <w:rPr>
+          <w:rFonts w:ascii="Arial" w:eastAsia="Times New Roman" w:hAnsi="Arial" w:cs="Arial"/>
+          <w:color w:val="FFFFFF" w:themeColor="background1"/>
+          <w:highlight w:val="black"/>
+          <w:shd w:val="clear" w:color="auto" w:fill="FFFFFF"/>
+          <w:lang w:eastAsia="en-GB"/>
+        </w:rPr>
+        <w:t>It depends where you live and the local rules, but it might not be a good idea to rush out and play closely with strangers in these worrying times.</w:t>
+      </w:r>
+    </w:p>
+    <w:p>
+      <w:pPr>
+        <w:spacing w:after="0" w:line="240" w:lineRule="auto"/>
+        <w:rPr>
+          <w:rFonts w:ascii="Arial" w:eastAsia="Times New Roman" w:hAnsi="Arial" w:cs="Arial"/>
+          <w:color w:val="FFFFFF" w:themeColor="background1"/>
+          <w:highlight w:val="black"/>
+          <w:shd w:val="clear" w:color="auto" w:fill="FFFFFF"/>
+          <w:lang w:eastAsia="en-GB"/>
+        </w:rPr>
+      </w:pPr>
+    </w:p>
+    <w:p>
+      <w:pPr>
+        <w:spacing w:after="0" w:line="240" w:lineRule="auto"/>
+        <w:rPr>
+          <w:rFonts w:ascii="Arial" w:eastAsia="Times New Roman" w:hAnsi="Arial" w:cs="Arial"/>
+          <w:color w:val="FFFFFF" w:themeColor="background1"/>
+          <w:highlight w:val="black"/>
+          <w:shd w:val="clear" w:color="auto" w:fill="FFFFFF"/>
+          <w:lang w:eastAsia="en-GB"/>
+        </w:rPr>
+      </w:pPr>
+      <w:r>
+        <w:rPr>
+          <w:rFonts w:ascii="Arial" w:eastAsia="Times New Roman" w:hAnsi="Arial" w:cs="Arial"/>
+          <w:color w:val="FFFFFF" w:themeColor="background1"/>
+          <w:highlight w:val="black"/>
+          <w:shd w:val="clear" w:color="auto" w:fill="FFFFFF"/>
+          <w:lang w:eastAsia="en-GB"/>
+        </w:rPr>
+        <w:t>That said, there are three big reasons you might be interested in Snake.City.</w:t>
+      </w:r>
+    </w:p>
+    <w:p>
+      <w:pPr>
+        <w:spacing w:after="0" w:line="240" w:lineRule="auto"/>
+        <w:rPr>
+          <w:rFonts w:ascii="Arial" w:eastAsia="Times New Roman" w:hAnsi="Arial" w:cs="Arial"/>
+          <w:color w:val="FFFFFF" w:themeColor="background1"/>
+          <w:highlight w:val="black"/>
+          <w:shd w:val="clear" w:color="auto" w:fill="FFFFFF"/>
+          <w:lang w:eastAsia="en-GB"/>
+        </w:rPr>
+      </w:pPr>
+    </w:p>
+    <w:p>
+      <w:pPr>
+        <w:spacing w:after="0" w:line="240" w:lineRule="auto"/>
+        <w:rPr>
+          <w:rFonts w:ascii="Arial" w:eastAsia="Times New Roman" w:hAnsi="Arial" w:cs="Arial"/>
+          <w:color w:val="FFFFFF" w:themeColor="background1"/>
+          <w:highlight w:val="black"/>
+          <w:shd w:val="clear" w:color="auto" w:fill="FFFFFF"/>
+          <w:lang w:eastAsia="en-GB"/>
+        </w:rPr>
+      </w:pPr>
+      <w:r>
+        <w:rPr>
+          <w:rFonts w:ascii="Arial" w:eastAsia="Times New Roman" w:hAnsi="Arial" w:cs="Arial"/>
+          <w:color w:val="FFFFFF" w:themeColor="background1"/>
+          <w:highlight w:val="black"/>
+          <w:shd w:val="clear" w:color="auto" w:fill="FFFFFF"/>
+          <w:lang w:eastAsia="en-GB"/>
+        </w:rPr>
+        <w:t>First, the three of us wanted to learn new tech that would make multi-player physical games possible. We want to share that tech with you.</w:t>
+      </w:r>
+    </w:p>
+    <w:p>
+      <w:pPr>
+        <w:spacing w:after="0" w:line="240" w:lineRule="auto"/>
+        <w:rPr>
+          <w:rFonts w:ascii="Arial" w:eastAsia="Times New Roman" w:hAnsi="Arial" w:cs="Arial"/>
+          <w:color w:val="FFFFFF" w:themeColor="background1"/>
+          <w:highlight w:val="black"/>
+          <w:shd w:val="clear" w:color="auto" w:fill="FFFFFF"/>
+          <w:lang w:eastAsia="en-GB"/>
+        </w:rPr>
+      </w:pPr>
+    </w:p>
+    <w:p>
+      <w:pPr>
+        <w:spacing w:after="0" w:line="240" w:lineRule="auto"/>
+        <w:rPr>
+          <w:rFonts w:ascii="Arial" w:eastAsia="Times New Roman" w:hAnsi="Arial" w:cs="Arial"/>
+          <w:color w:val="FFFFFF" w:themeColor="background1"/>
+          <w:highlight w:val="black"/>
+          <w:shd w:val="clear" w:color="auto" w:fill="FFFFFF"/>
+          <w:lang w:eastAsia="en-GB"/>
+        </w:rPr>
+      </w:pPr>
+      <w:r>
+        <w:rPr>
+          <w:rFonts w:ascii="Arial" w:eastAsia="Times New Roman" w:hAnsi="Arial" w:cs="Arial"/>
+          <w:color w:val="FFFFFF" w:themeColor="background1"/>
+          <w:highlight w:val="black"/>
+          <w:shd w:val="clear" w:color="auto" w:fill="FFFFFF"/>
+          <w:lang w:eastAsia="en-GB"/>
+        </w:rPr>
+        <w:t>Secondly, we are worried that we will forget how to play nicely with each other. If you have house mates or friends within your bubble, Snake.City might help you reconnect.</w:t>
+      </w:r>
+    </w:p>
+    <w:p>
+      <w:pPr>
+        <w:spacing w:after="0" w:line="240" w:lineRule="auto"/>
+        <w:rPr>
+          <w:rFonts w:ascii="Arial" w:eastAsia="Times New Roman" w:hAnsi="Arial" w:cs="Arial"/>
+          <w:color w:val="FFFFFF" w:themeColor="background1"/>
+          <w:highlight w:val="black"/>
+          <w:shd w:val="clear" w:color="auto" w:fill="FFFFFF"/>
+          <w:lang w:eastAsia="en-GB"/>
+        </w:rPr>
+      </w:pPr>
+    </w:p>
+    <w:p>
+      <w:pPr>
+        <w:spacing w:after="0" w:line="240" w:lineRule="auto"/>
+        <w:rPr>
+          <w:rFonts w:ascii="Arial" w:eastAsia="Times New Roman" w:hAnsi="Arial" w:cs="Arial"/>
+          <w:color w:val="FFFFFF" w:themeColor="background1"/>
+          <w:shd w:val="clear" w:color="auto" w:fill="FFFFFF"/>
+          <w:lang w:eastAsia="en-GB"/>
+        </w:rPr>
+      </w:pPr>
+      <w:r>
+        <w:rPr>
+          <w:rFonts w:ascii="Arial" w:eastAsia="Times New Roman" w:hAnsi="Arial" w:cs="Arial"/>
+          <w:color w:val="FFFFFF" w:themeColor="background1"/>
+          <w:highlight w:val="black"/>
+          <w:shd w:val="clear" w:color="auto" w:fill="FFFFFF"/>
+          <w:lang w:eastAsia="en-GB"/>
+        </w:rPr>
+        <w:t>Lastly, we think Snake.City is fun. You might too.</w:t>
+      </w:r>
+    </w:p>
+    <w:p>
+      <w:pPr>
+        <w:spacing w:after="0" w:line="240" w:lineRule="auto"/>
+        <w:rPr>
+          <w:rFonts w:ascii="Times New Roman" w:eastAsia="Times New Roman" w:hAnsi="Times New Roman" w:cs="Times New Roman"/>
+          <w:color w:val="FFFFFF" w:themeColor="background1"/>
+          <w:sz w:val="24"/>
+          <w:szCs w:val="24"/>
+          <w:lang w:eastAsia="en-GB"/>
+        </w:rPr>
+      </w:pPr>
+    </w:p>
+    <w:p>
+      <w:pPr>
+        <w:spacing w:after="0" w:line="240" w:lineRule="auto"/>
+        <w:rPr>
+          <w:rFonts w:ascii="Times New Roman" w:eastAsia="Times New Roman" w:hAnsi="Times New Roman" w:cs="Times New Roman"/>
+          <w:color w:val="FFFFFF" w:themeColor="background1"/>
+          <w:sz w:val="24"/>
+          <w:szCs w:val="24"/>
+          <w:highlight w:val="black"/>
           <w:lang w:eastAsia="en-GB"/>
         </w:rPr>
       </w:pPr>
@@ -736,10 +1554,34 @@
           <w:rFonts w:ascii="Arial" w:eastAsia="Times New Roman" w:hAnsi="Arial" w:cs="Arial"/>
           <w:b/>
           <w:bCs/>
-          <w:shd w:val="clear" w:color="auto" w:fill="FFFFFF"/>
-          <w:lang w:eastAsia="en-GB"/>
-        </w:rPr>
-        <w:t>WHAT DO YOU NEED TO PLAY THE GAME? </w:t>
+          <w:color w:val="FFFFFF" w:themeColor="background1"/>
+          <w:highlight w:val="black"/>
+          <w:shd w:val="clear" w:color="auto" w:fill="FFFFFF"/>
+          <w:lang w:eastAsia="en-GB"/>
+        </w:rPr>
+        <w:t>Gameplay</w:t>
+      </w:r>
+    </w:p>
+    <w:p>
+      <w:pPr>
+        <w:spacing w:after="0" w:line="240" w:lineRule="auto"/>
+        <w:rPr>
+          <w:rFonts w:ascii="Arial" w:eastAsia="Times New Roman" w:hAnsi="Arial" w:cs="Arial"/>
+          <w:color w:val="FFFFFF" w:themeColor="background1"/>
+          <w:highlight w:val="black"/>
+          <w:shd w:val="clear" w:color="auto" w:fill="FFFFFF"/>
+          <w:lang w:eastAsia="en-GB"/>
+        </w:rPr>
+      </w:pPr>
+      <w:r>
+        <w:rPr>
+          <w:rFonts w:ascii="Arial" w:eastAsia="Times New Roman" w:hAnsi="Arial" w:cs="Arial"/>
+          <w:color w:val="FFFFFF" w:themeColor="background1"/>
+          <w:highlight w:val="black"/>
+          <w:shd w:val="clear" w:color="auto" w:fill="FFFFFF"/>
+          <w:lang w:eastAsia="en-GB"/>
+        </w:rPr>
+        <w:t>The game requires to place your thumb on your smartphone with another person who is also placing his/her thumb on your phone, and in turn, they do the same with a third person, and so on: a human chain connected by smartphones devices will be the final result. </w:t>
       </w:r>
     </w:p>
     <w:p>
@@ -747,651 +1589,193 @@
         <w:spacing w:after="0" w:line="240" w:lineRule="auto"/>
         <w:rPr>
           <w:rFonts w:ascii="Times New Roman" w:eastAsia="Times New Roman" w:hAnsi="Times New Roman" w:cs="Times New Roman"/>
+          <w:color w:val="FFFFFF" w:themeColor="background1"/>
           <w:sz w:val="24"/>
           <w:szCs w:val="24"/>
-          <w:lang w:eastAsia="en-GB"/>
-        </w:rPr>
-      </w:pPr>
-      <w:r>
-        <w:rPr>
-          <w:rFonts w:ascii="Arial" w:eastAsia="Times New Roman" w:hAnsi="Arial" w:cs="Arial"/>
-          <w:shd w:val="clear" w:color="auto" w:fill="FFFFFF"/>
-          <w:lang w:eastAsia="en-GB"/>
-        </w:rPr>
-        <w:t>Access to WIFI &amp; a smartphone per player</w:t>
-      </w:r>
+          <w:highlight w:val="black"/>
+          <w:lang w:eastAsia="en-GB"/>
+        </w:rPr>
+      </w:pPr>
     </w:p>
     <w:p>
       <w:pPr>
         <w:spacing w:after="0" w:line="240" w:lineRule="auto"/>
         <w:rPr>
           <w:rFonts w:ascii="Times New Roman" w:eastAsia="Times New Roman" w:hAnsi="Times New Roman" w:cs="Times New Roman"/>
+          <w:color w:val="FFFFFF" w:themeColor="background1"/>
           <w:sz w:val="24"/>
           <w:szCs w:val="24"/>
-          <w:lang w:eastAsia="en-GB"/>
-        </w:rPr>
-      </w:pPr>
-    </w:p>
-    <w:p>
-      <w:pPr>
-        <w:spacing w:after="0" w:line="240" w:lineRule="auto"/>
-        <w:rPr>
-          <w:rFonts w:ascii="Arial" w:eastAsia="Times New Roman" w:hAnsi="Arial" w:cs="Arial"/>
-          <w:b/>
-          <w:bCs/>
-          <w:shd w:val="clear" w:color="auto" w:fill="FFFFFF"/>
-          <w:lang w:eastAsia="en-GB"/>
-        </w:rPr>
-      </w:pPr>
-      <w:r>
-        <w:rPr>
-          <w:rFonts w:ascii="Arial" w:eastAsia="Times New Roman" w:hAnsi="Arial" w:cs="Arial"/>
-          <w:b/>
-          <w:bCs/>
-          <w:shd w:val="clear" w:color="auto" w:fill="FFFFFF"/>
-          <w:lang w:eastAsia="en-GB"/>
-        </w:rPr>
-        <w:t>HOW SNAKE.CITY WORKS?</w:t>
-      </w:r>
+          <w:highlight w:val="black"/>
+          <w:lang w:eastAsia="en-GB"/>
+        </w:rPr>
+      </w:pPr>
+      <w:r>
+        <w:rPr>
+          <w:rFonts w:ascii="Arial" w:eastAsia="Times New Roman" w:hAnsi="Arial" w:cs="Arial"/>
+          <w:color w:val="FFFFFF" w:themeColor="background1"/>
+          <w:highlight w:val="black"/>
+          <w:shd w:val="clear" w:color="auto" w:fill="FFFFFF"/>
+          <w:lang w:eastAsia="en-GB"/>
+        </w:rPr>
+        <w:t xml:space="preserve">When any person removes a </w:t>
+      </w:r>
+      <w:r>
+        <w:rPr>
+          <w:rFonts w:ascii="Arial" w:eastAsia="Times New Roman" w:hAnsi="Arial" w:cs="Arial"/>
+          <w:color w:val="FFFFFF" w:themeColor="background1"/>
+          <w:highlight w:val="black"/>
+          <w:shd w:val="clear" w:color="auto" w:fill="FFFFFF"/>
+          <w:lang w:eastAsia="en-GB"/>
+        </w:rPr>
+        <w:t>finger,</w:t>
+      </w:r>
+      <w:r>
+        <w:rPr>
+          <w:rFonts w:ascii="Arial" w:eastAsia="Times New Roman" w:hAnsi="Arial" w:cs="Arial"/>
+          <w:color w:val="FFFFFF" w:themeColor="background1"/>
+          <w:highlight w:val="black"/>
+          <w:shd w:val="clear" w:color="auto" w:fill="FFFFFF"/>
+          <w:lang w:eastAsia="en-GB"/>
+        </w:rPr>
+        <w:t xml:space="preserve"> the snake is </w:t>
+      </w:r>
+      <w:r>
+        <w:rPr>
+          <w:rFonts w:ascii="Arial" w:eastAsia="Times New Roman" w:hAnsi="Arial" w:cs="Arial"/>
+          <w:color w:val="FFFFFF" w:themeColor="background1"/>
+          <w:highlight w:val="black"/>
+          <w:shd w:val="clear" w:color="auto" w:fill="FFFFFF"/>
+          <w:lang w:eastAsia="en-GB"/>
+        </w:rPr>
+        <w:t>broken,</w:t>
+      </w:r>
+      <w:r>
+        <w:rPr>
+          <w:rFonts w:ascii="Arial" w:eastAsia="Times New Roman" w:hAnsi="Arial" w:cs="Arial"/>
+          <w:color w:val="FFFFFF" w:themeColor="background1"/>
+          <w:highlight w:val="black"/>
+          <w:shd w:val="clear" w:color="auto" w:fill="FFFFFF"/>
+          <w:lang w:eastAsia="en-GB"/>
+        </w:rPr>
+        <w:t xml:space="preserve"> and the time is up. </w:t>
+      </w:r>
+    </w:p>
+    <w:p>
+      <w:pPr>
+        <w:spacing w:after="0" w:line="240" w:lineRule="auto"/>
+        <w:rPr>
+          <w:rFonts w:ascii="Arial" w:eastAsia="Times New Roman" w:hAnsi="Arial" w:cs="Arial"/>
+          <w:color w:val="FFFFFF" w:themeColor="background1"/>
+          <w:highlight w:val="black"/>
+          <w:shd w:val="clear" w:color="auto" w:fill="FFFFFF"/>
+          <w:lang w:eastAsia="en-GB"/>
+        </w:rPr>
+      </w:pPr>
     </w:p>
     <w:p>
       <w:pPr>
         <w:spacing w:after="0" w:line="240" w:lineRule="auto"/>
         <w:rPr>
           <w:rFonts w:ascii="Times New Roman" w:eastAsia="Times New Roman" w:hAnsi="Times New Roman" w:cs="Times New Roman"/>
+          <w:color w:val="FFFFFF" w:themeColor="background1"/>
           <w:sz w:val="24"/>
           <w:szCs w:val="24"/>
-          <w:lang w:eastAsia="en-GB"/>
-        </w:rPr>
-      </w:pPr>
+          <w:highlight w:val="black"/>
+          <w:lang w:eastAsia="en-GB"/>
+        </w:rPr>
+      </w:pPr>
+      <w:r>
+        <w:rPr>
+          <w:rFonts w:ascii="Arial" w:eastAsia="Times New Roman" w:hAnsi="Arial" w:cs="Arial"/>
+          <w:color w:val="FFFFFF" w:themeColor="background1"/>
+          <w:highlight w:val="black"/>
+          <w:shd w:val="clear" w:color="auto" w:fill="FFFFFF"/>
+          <w:lang w:eastAsia="en-GB"/>
+        </w:rPr>
+        <w:t xml:space="preserve">The game records the time and length of each active snake and </w:t>
+      </w:r>
+      <w:r>
+        <w:rPr>
+          <w:rFonts w:ascii="Arial" w:eastAsia="Times New Roman" w:hAnsi="Arial" w:cs="Arial"/>
+          <w:color w:val="FFFFFF" w:themeColor="background1"/>
+          <w:highlight w:val="black"/>
+          <w:shd w:val="clear" w:color="auto" w:fill="FFFFFF"/>
+          <w:lang w:eastAsia="en-GB"/>
+        </w:rPr>
+        <w:t>we will eventually create</w:t>
+      </w:r>
+      <w:r>
+        <w:rPr>
+          <w:rFonts w:ascii="Arial" w:eastAsia="Times New Roman" w:hAnsi="Arial" w:cs="Arial"/>
+          <w:color w:val="FFFFFF" w:themeColor="background1"/>
+          <w:highlight w:val="black"/>
+          <w:shd w:val="clear" w:color="auto" w:fill="FFFFFF"/>
+          <w:lang w:eastAsia="en-GB"/>
+        </w:rPr>
+        <w:t xml:space="preserve"> a global </w:t>
+      </w:r>
+      <w:r>
+        <w:rPr>
+          <w:rFonts w:ascii="Arial" w:eastAsia="Times New Roman" w:hAnsi="Arial" w:cs="Arial"/>
+          <w:color w:val="FFFFFF" w:themeColor="background1"/>
+          <w:highlight w:val="black"/>
+          <w:shd w:val="clear" w:color="auto" w:fill="FFFFFF"/>
+          <w:lang w:eastAsia="en-GB"/>
+        </w:rPr>
+        <w:t>leader board</w:t>
+      </w:r>
+      <w:r>
+        <w:rPr>
+          <w:rFonts w:ascii="Arial" w:eastAsia="Times New Roman" w:hAnsi="Arial" w:cs="Arial"/>
+          <w:color w:val="FFFFFF" w:themeColor="background1"/>
+          <w:highlight w:val="black"/>
+          <w:shd w:val="clear" w:color="auto" w:fill="FFFFFF"/>
+          <w:lang w:eastAsia="en-GB"/>
+        </w:rPr>
+        <w:t xml:space="preserve"> and map of all the Snake.City created around the world.</w:t>
+      </w:r>
     </w:p>
     <w:p>
       <w:pPr>
         <w:spacing w:after="0" w:line="240" w:lineRule="auto"/>
         <w:rPr>
           <w:rFonts w:ascii="Times New Roman" w:eastAsia="Times New Roman" w:hAnsi="Times New Roman" w:cs="Times New Roman"/>
+          <w:color w:val="FFFFFF" w:themeColor="background1"/>
           <w:sz w:val="24"/>
           <w:szCs w:val="24"/>
-          <w:lang w:eastAsia="en-GB"/>
-        </w:rPr>
-      </w:pPr>
-      <w:r>
-        <w:rPr>
-          <w:rFonts w:ascii="Arial" w:eastAsia="Times New Roman" w:hAnsi="Arial" w:cs="Arial"/>
-          <w:b/>
-          <w:bCs/>
-          <w:shd w:val="clear" w:color="auto" w:fill="FFFFFF"/>
-          <w:lang w:eastAsia="en-GB"/>
-        </w:rPr>
-        <w:t>Context</w:t>
-      </w:r>
-    </w:p>
-    <w:p>
-      <w:pPr>
-        <w:spacing w:after="0" w:line="240" w:lineRule="auto"/>
-        <w:rPr>
-          <w:rFonts w:ascii="Arial" w:eastAsia="Times New Roman" w:hAnsi="Arial" w:cs="Arial"/>
-          <w:shd w:val="clear" w:color="auto" w:fill="FFFFFF"/>
-          <w:lang w:eastAsia="en-GB"/>
-        </w:rPr>
-      </w:pPr>
-      <w:r>
-        <w:rPr>
-          <w:rFonts w:ascii="Arial" w:eastAsia="Times New Roman" w:hAnsi="Arial" w:cs="Arial"/>
-          <w:shd w:val="clear" w:color="auto" w:fill="FFFFFF"/>
-          <w:lang w:eastAsia="en-GB"/>
-        </w:rPr>
-        <w:t xml:space="preserve">The game can be played anywhere - parties, festivals, university campus, schoolyards, and conferences. </w:t>
-      </w:r>
-      <w:r>
-        <w:rPr>
-          <w:rFonts w:ascii="Arial" w:eastAsia="Times New Roman" w:hAnsi="Arial" w:cs="Arial"/>
-          <w:shd w:val="clear" w:color="auto" w:fill="FFFFFF"/>
-          <w:lang w:eastAsia="en-GB"/>
-        </w:rPr>
-        <w:t>We</w:t>
-      </w:r>
-      <w:r>
-        <w:rPr>
-          <w:rFonts w:ascii="Arial" w:eastAsia="Times New Roman" w:hAnsi="Arial" w:cs="Arial"/>
-          <w:shd w:val="clear" w:color="auto" w:fill="FFFFFF"/>
-          <w:lang w:eastAsia="en-GB"/>
-        </w:rPr>
-        <w:t xml:space="preserve"> think it works particularly well in festival locations, where, for example, we can make use of the logon process people go through on public </w:t>
-      </w:r>
-      <w:proofErr w:type="spellStart"/>
-      <w:r>
-        <w:rPr>
-          <w:rFonts w:ascii="Arial" w:eastAsia="Times New Roman" w:hAnsi="Arial" w:cs="Arial"/>
-          <w:shd w:val="clear" w:color="auto" w:fill="FFFFFF"/>
-          <w:lang w:eastAsia="en-GB"/>
-        </w:rPr>
-        <w:t>WiFi</w:t>
-      </w:r>
-      <w:proofErr w:type="spellEnd"/>
-      <w:r>
-        <w:rPr>
-          <w:rFonts w:ascii="Arial" w:eastAsia="Times New Roman" w:hAnsi="Arial" w:cs="Arial"/>
-          <w:shd w:val="clear" w:color="auto" w:fill="FFFFFF"/>
-          <w:lang w:eastAsia="en-GB"/>
-        </w:rPr>
-        <w:t xml:space="preserve"> to provide a convenient and very public link to the game.</w:t>
-      </w:r>
+          <w:highlight w:val="black"/>
+          <w:lang w:eastAsia="en-GB"/>
+        </w:rPr>
+      </w:pPr>
     </w:p>
     <w:p>
       <w:pPr>
         <w:spacing w:after="0" w:line="240" w:lineRule="auto"/>
         <w:rPr>
           <w:rFonts w:ascii="Times New Roman" w:eastAsia="Times New Roman" w:hAnsi="Times New Roman" w:cs="Times New Roman"/>
+          <w:color w:val="FFFFFF" w:themeColor="background1"/>
           <w:sz w:val="24"/>
           <w:szCs w:val="24"/>
-          <w:lang w:eastAsia="en-GB"/>
-        </w:rPr>
-      </w:pPr>
-    </w:p>
-    <w:p>
-      <w:pPr>
-        <w:spacing w:after="0" w:line="240" w:lineRule="auto"/>
-        <w:rPr>
-          <w:rFonts w:ascii="Arial" w:eastAsia="Times New Roman" w:hAnsi="Arial" w:cs="Arial"/>
-          <w:highlight w:val="yellow"/>
-          <w:shd w:val="clear" w:color="auto" w:fill="FFFFFF"/>
-          <w:lang w:eastAsia="en-GB"/>
-        </w:rPr>
-      </w:pPr>
-      <w:r>
-        <w:rPr>
-          <w:rFonts w:ascii="Arial" w:eastAsia="Times New Roman" w:hAnsi="Arial" w:cs="Arial"/>
-          <w:highlight w:val="yellow"/>
-          <w:shd w:val="clear" w:color="auto" w:fill="FFFFFF"/>
-          <w:lang w:eastAsia="en-GB"/>
-        </w:rPr>
-        <w:t xml:space="preserve">However, before we tell you more, we need to talk about </w:t>
-      </w:r>
-      <w:r>
-        <w:rPr>
-          <w:rFonts w:ascii="Arial" w:eastAsia="Times New Roman" w:hAnsi="Arial" w:cs="Arial"/>
-          <w:highlight w:val="yellow"/>
-          <w:shd w:val="clear" w:color="auto" w:fill="FFFFFF"/>
-          <w:lang w:eastAsia="en-GB"/>
-        </w:rPr>
-        <w:t>COVID-19</w:t>
-      </w:r>
-      <w:r>
-        <w:rPr>
-          <w:rFonts w:ascii="Arial" w:eastAsia="Times New Roman" w:hAnsi="Arial" w:cs="Arial"/>
-          <w:highlight w:val="yellow"/>
-          <w:shd w:val="clear" w:color="auto" w:fill="FFFFFF"/>
-          <w:lang w:eastAsia="en-GB"/>
-        </w:rPr>
-        <w:t xml:space="preserve">. </w:t>
-      </w:r>
-      <w:r>
-        <w:rPr>
-          <w:rFonts w:ascii="Arial" w:eastAsia="Times New Roman" w:hAnsi="Arial" w:cs="Arial"/>
-          <w:highlight w:val="yellow"/>
-          <w:shd w:val="clear" w:color="auto" w:fill="FFFFFF"/>
-          <w:lang w:eastAsia="en-GB"/>
-        </w:rPr>
-        <w:t xml:space="preserve">When we started this project, we were living in a world without </w:t>
-      </w:r>
-      <w:r>
-        <w:rPr>
-          <w:rFonts w:ascii="Arial" w:eastAsia="Times New Roman" w:hAnsi="Arial" w:cs="Arial"/>
-          <w:highlight w:val="yellow"/>
-          <w:shd w:val="clear" w:color="auto" w:fill="FFFFFF"/>
-          <w:lang w:eastAsia="en-GB"/>
-        </w:rPr>
-        <w:t>COVID-19</w:t>
-      </w:r>
-      <w:r>
-        <w:rPr>
-          <w:rFonts w:ascii="Arial" w:eastAsia="Times New Roman" w:hAnsi="Arial" w:cs="Arial"/>
-          <w:highlight w:val="yellow"/>
-          <w:shd w:val="clear" w:color="auto" w:fill="FFFFFF"/>
-          <w:lang w:eastAsia="en-GB"/>
-        </w:rPr>
-        <w:t>.</w:t>
-      </w:r>
-    </w:p>
-    <w:p>
-      <w:pPr>
-        <w:spacing w:after="0" w:line="240" w:lineRule="auto"/>
-        <w:rPr>
-          <w:rFonts w:ascii="Arial" w:eastAsia="Times New Roman" w:hAnsi="Arial" w:cs="Arial"/>
-          <w:highlight w:val="yellow"/>
-          <w:shd w:val="clear" w:color="auto" w:fill="FFFFFF"/>
-          <w:lang w:eastAsia="en-GB"/>
-        </w:rPr>
-      </w:pPr>
-    </w:p>
-    <w:p>
-      <w:pPr>
-        <w:spacing w:after="0" w:line="240" w:lineRule="auto"/>
-        <w:rPr>
-          <w:rFonts w:ascii="Arial" w:eastAsia="Times New Roman" w:hAnsi="Arial" w:cs="Arial"/>
-          <w:highlight w:val="yellow"/>
-          <w:shd w:val="clear" w:color="auto" w:fill="FFFFFF"/>
-          <w:lang w:eastAsia="en-GB"/>
-        </w:rPr>
-      </w:pPr>
-      <w:r>
-        <w:rPr>
-          <w:rFonts w:ascii="Arial" w:eastAsia="Times New Roman" w:hAnsi="Arial" w:cs="Arial"/>
-          <w:highlight w:val="yellow"/>
-          <w:shd w:val="clear" w:color="auto" w:fill="FFFFFF"/>
-          <w:lang w:eastAsia="en-GB"/>
-        </w:rPr>
-        <w:t>It depends where you live and the local rules, but it might not be a good idea to rush out and play closely with strangers in these worrying times.</w:t>
-      </w:r>
-    </w:p>
-    <w:p>
-      <w:pPr>
-        <w:spacing w:after="0" w:line="240" w:lineRule="auto"/>
-        <w:rPr>
-          <w:rFonts w:ascii="Arial" w:eastAsia="Times New Roman" w:hAnsi="Arial" w:cs="Arial"/>
-          <w:highlight w:val="yellow"/>
-          <w:shd w:val="clear" w:color="auto" w:fill="FFFFFF"/>
-          <w:lang w:eastAsia="en-GB"/>
-        </w:rPr>
-      </w:pPr>
-    </w:p>
-    <w:p>
-      <w:pPr>
-        <w:spacing w:after="0" w:line="240" w:lineRule="auto"/>
-        <w:rPr>
-          <w:rFonts w:ascii="Arial" w:eastAsia="Times New Roman" w:hAnsi="Arial" w:cs="Arial"/>
-          <w:highlight w:val="yellow"/>
-          <w:shd w:val="clear" w:color="auto" w:fill="FFFFFF"/>
-          <w:lang w:eastAsia="en-GB"/>
-        </w:rPr>
-      </w:pPr>
-      <w:r>
-        <w:rPr>
-          <w:rFonts w:ascii="Arial" w:eastAsia="Times New Roman" w:hAnsi="Arial" w:cs="Arial"/>
-          <w:highlight w:val="yellow"/>
-          <w:shd w:val="clear" w:color="auto" w:fill="FFFFFF"/>
-          <w:lang w:eastAsia="en-GB"/>
-        </w:rPr>
-        <w:t xml:space="preserve">That said, there are three big reasons you might be interested in </w:t>
-      </w:r>
-      <w:proofErr w:type="spellStart"/>
-      <w:r>
-        <w:rPr>
-          <w:rFonts w:ascii="Arial" w:eastAsia="Times New Roman" w:hAnsi="Arial" w:cs="Arial"/>
-          <w:highlight w:val="yellow"/>
-          <w:shd w:val="clear" w:color="auto" w:fill="FFFFFF"/>
-          <w:lang w:eastAsia="en-GB"/>
-        </w:rPr>
-        <w:t>Snake.City</w:t>
-      </w:r>
-      <w:proofErr w:type="spellEnd"/>
-      <w:r>
-        <w:rPr>
-          <w:rFonts w:ascii="Arial" w:eastAsia="Times New Roman" w:hAnsi="Arial" w:cs="Arial"/>
-          <w:highlight w:val="yellow"/>
-          <w:shd w:val="clear" w:color="auto" w:fill="FFFFFF"/>
-          <w:lang w:eastAsia="en-GB"/>
-        </w:rPr>
-        <w:t>.</w:t>
-      </w:r>
-    </w:p>
-    <w:p>
-      <w:pPr>
-        <w:spacing w:after="0" w:line="240" w:lineRule="auto"/>
-        <w:rPr>
-          <w:rFonts w:ascii="Arial" w:eastAsia="Times New Roman" w:hAnsi="Arial" w:cs="Arial"/>
-          <w:highlight w:val="yellow"/>
-          <w:shd w:val="clear" w:color="auto" w:fill="FFFFFF"/>
-          <w:lang w:eastAsia="en-GB"/>
-        </w:rPr>
-      </w:pPr>
-    </w:p>
-    <w:p>
-      <w:pPr>
-        <w:spacing w:after="0" w:line="240" w:lineRule="auto"/>
-        <w:rPr>
-          <w:rFonts w:ascii="Arial" w:eastAsia="Times New Roman" w:hAnsi="Arial" w:cs="Arial"/>
-          <w:highlight w:val="yellow"/>
-          <w:shd w:val="clear" w:color="auto" w:fill="FFFFFF"/>
-          <w:lang w:eastAsia="en-GB"/>
-        </w:rPr>
-      </w:pPr>
-      <w:r>
-        <w:rPr>
-          <w:rFonts w:ascii="Arial" w:eastAsia="Times New Roman" w:hAnsi="Arial" w:cs="Arial"/>
-          <w:highlight w:val="yellow"/>
-          <w:shd w:val="clear" w:color="auto" w:fill="FFFFFF"/>
-          <w:lang w:eastAsia="en-GB"/>
-        </w:rPr>
-        <w:t>First, the three of us wanted to learn new tech that would make multi-player physical games possible. We want to share that tech with you.</w:t>
-      </w:r>
-    </w:p>
-    <w:p>
-      <w:pPr>
-        <w:spacing w:after="0" w:line="240" w:lineRule="auto"/>
-        <w:rPr>
-          <w:rFonts w:ascii="Arial" w:eastAsia="Times New Roman" w:hAnsi="Arial" w:cs="Arial"/>
-          <w:highlight w:val="yellow"/>
-          <w:shd w:val="clear" w:color="auto" w:fill="FFFFFF"/>
-          <w:lang w:eastAsia="en-GB"/>
-        </w:rPr>
-      </w:pPr>
-    </w:p>
-    <w:p>
-      <w:pPr>
-        <w:spacing w:after="0" w:line="240" w:lineRule="auto"/>
-        <w:rPr>
-          <w:rFonts w:ascii="Arial" w:eastAsia="Times New Roman" w:hAnsi="Arial" w:cs="Arial"/>
-          <w:highlight w:val="yellow"/>
-          <w:shd w:val="clear" w:color="auto" w:fill="FFFFFF"/>
-          <w:lang w:eastAsia="en-GB"/>
-        </w:rPr>
-      </w:pPr>
-      <w:r>
-        <w:rPr>
-          <w:rFonts w:ascii="Arial" w:eastAsia="Times New Roman" w:hAnsi="Arial" w:cs="Arial"/>
-          <w:highlight w:val="yellow"/>
-          <w:shd w:val="clear" w:color="auto" w:fill="FFFFFF"/>
-          <w:lang w:eastAsia="en-GB"/>
-        </w:rPr>
-        <w:t xml:space="preserve">Secondly, we are worried that we will forget how to play nicely with each other. If you have house mates or friends within your bubble, </w:t>
-      </w:r>
-      <w:proofErr w:type="spellStart"/>
-      <w:r>
-        <w:rPr>
-          <w:rFonts w:ascii="Arial" w:eastAsia="Times New Roman" w:hAnsi="Arial" w:cs="Arial"/>
-          <w:highlight w:val="yellow"/>
-          <w:shd w:val="clear" w:color="auto" w:fill="FFFFFF"/>
-          <w:lang w:eastAsia="en-GB"/>
-        </w:rPr>
-        <w:t>Snake.City</w:t>
-      </w:r>
-      <w:proofErr w:type="spellEnd"/>
-      <w:r>
-        <w:rPr>
-          <w:rFonts w:ascii="Arial" w:eastAsia="Times New Roman" w:hAnsi="Arial" w:cs="Arial"/>
-          <w:highlight w:val="yellow"/>
-          <w:shd w:val="clear" w:color="auto" w:fill="FFFFFF"/>
-          <w:lang w:eastAsia="en-GB"/>
-        </w:rPr>
-        <w:t xml:space="preserve"> might help you reconnect.</w:t>
-      </w:r>
-    </w:p>
-    <w:p>
-      <w:pPr>
-        <w:spacing w:after="0" w:line="240" w:lineRule="auto"/>
-        <w:rPr>
-          <w:rFonts w:ascii="Arial" w:eastAsia="Times New Roman" w:hAnsi="Arial" w:cs="Arial"/>
-          <w:highlight w:val="yellow"/>
-          <w:shd w:val="clear" w:color="auto" w:fill="FFFFFF"/>
-          <w:lang w:eastAsia="en-GB"/>
-        </w:rPr>
-      </w:pPr>
-    </w:p>
-    <w:p>
-      <w:pPr>
-        <w:spacing w:after="0" w:line="240" w:lineRule="auto"/>
-        <w:rPr>
-          <w:rFonts w:ascii="Arial" w:eastAsia="Times New Roman" w:hAnsi="Arial" w:cs="Arial"/>
-          <w:shd w:val="clear" w:color="auto" w:fill="FFFFFF"/>
-          <w:lang w:eastAsia="en-GB"/>
-        </w:rPr>
-      </w:pPr>
-      <w:r>
-        <w:rPr>
-          <w:rFonts w:ascii="Arial" w:eastAsia="Times New Roman" w:hAnsi="Arial" w:cs="Arial"/>
-          <w:highlight w:val="yellow"/>
-          <w:shd w:val="clear" w:color="auto" w:fill="FFFFFF"/>
-          <w:lang w:eastAsia="en-GB"/>
-        </w:rPr>
-        <w:t xml:space="preserve">Lastly, we think </w:t>
-      </w:r>
-      <w:proofErr w:type="spellStart"/>
-      <w:r>
-        <w:rPr>
-          <w:rFonts w:ascii="Arial" w:eastAsia="Times New Roman" w:hAnsi="Arial" w:cs="Arial"/>
-          <w:highlight w:val="yellow"/>
-          <w:shd w:val="clear" w:color="auto" w:fill="FFFFFF"/>
-          <w:lang w:eastAsia="en-GB"/>
-        </w:rPr>
-        <w:t>Snake.City</w:t>
-      </w:r>
-      <w:proofErr w:type="spellEnd"/>
-      <w:r>
-        <w:rPr>
-          <w:rFonts w:ascii="Arial" w:eastAsia="Times New Roman" w:hAnsi="Arial" w:cs="Arial"/>
-          <w:highlight w:val="yellow"/>
-          <w:shd w:val="clear" w:color="auto" w:fill="FFFFFF"/>
-          <w:lang w:eastAsia="en-GB"/>
-        </w:rPr>
-        <w:t xml:space="preserve"> is fun. You might too.</w:t>
-      </w:r>
-    </w:p>
-    <w:p>
-      <w:pPr>
-        <w:spacing w:after="0" w:line="240" w:lineRule="auto"/>
-        <w:rPr>
-          <w:rFonts w:ascii="Times New Roman" w:eastAsia="Times New Roman" w:hAnsi="Times New Roman" w:cs="Times New Roman"/>
-          <w:sz w:val="24"/>
-          <w:szCs w:val="24"/>
-          <w:lang w:eastAsia="en-GB"/>
-        </w:rPr>
-      </w:pPr>
-    </w:p>
-    <w:p>
-      <w:pPr>
-        <w:spacing w:after="0" w:line="240" w:lineRule="auto"/>
-        <w:rPr>
-          <w:rFonts w:ascii="Times New Roman" w:eastAsia="Times New Roman" w:hAnsi="Times New Roman" w:cs="Times New Roman"/>
-          <w:sz w:val="24"/>
-          <w:szCs w:val="24"/>
-          <w:lang w:eastAsia="en-GB"/>
-        </w:rPr>
-      </w:pPr>
-      <w:r>
-        <w:rPr>
-          <w:rFonts w:ascii="Arial" w:eastAsia="Times New Roman" w:hAnsi="Arial" w:cs="Arial"/>
-          <w:b/>
-          <w:bCs/>
-          <w:shd w:val="clear" w:color="auto" w:fill="FFFFFF"/>
-          <w:lang w:eastAsia="en-GB"/>
-        </w:rPr>
-        <w:t>Gameplay</w:t>
-      </w:r>
-    </w:p>
-    <w:p>
-      <w:pPr>
-        <w:spacing w:after="0" w:line="240" w:lineRule="auto"/>
-        <w:rPr>
-          <w:rFonts w:ascii="Arial" w:eastAsia="Times New Roman" w:hAnsi="Arial" w:cs="Arial"/>
-          <w:shd w:val="clear" w:color="auto" w:fill="FFFFFF"/>
-          <w:lang w:eastAsia="en-GB"/>
-        </w:rPr>
-      </w:pPr>
-      <w:r>
-        <w:rPr>
-          <w:rFonts w:ascii="Arial" w:eastAsia="Times New Roman" w:hAnsi="Arial" w:cs="Arial"/>
-          <w:shd w:val="clear" w:color="auto" w:fill="FFFFFF"/>
-          <w:lang w:eastAsia="en-GB"/>
-        </w:rPr>
-        <w:t>The game requires to place your thumb on your smartphone with another person who is also placing his/her thumb on your phone, and in turn, they do the same with a third person, and so on: a human chain connected by smartphones devices will be the final result. </w:t>
-      </w:r>
-    </w:p>
-    <w:p>
-      <w:pPr>
-        <w:spacing w:after="0" w:line="240" w:lineRule="auto"/>
-        <w:rPr>
-          <w:rFonts w:ascii="Times New Roman" w:eastAsia="Times New Roman" w:hAnsi="Times New Roman" w:cs="Times New Roman"/>
-          <w:sz w:val="24"/>
-          <w:szCs w:val="24"/>
-          <w:lang w:eastAsia="en-GB"/>
-        </w:rPr>
-      </w:pPr>
-    </w:p>
-    <w:p>
-      <w:pPr>
-        <w:spacing w:after="0" w:line="240" w:lineRule="auto"/>
-        <w:rPr>
-          <w:rFonts w:ascii="Times New Roman" w:eastAsia="Times New Roman" w:hAnsi="Times New Roman" w:cs="Times New Roman"/>
-          <w:sz w:val="24"/>
-          <w:szCs w:val="24"/>
-          <w:lang w:eastAsia="en-GB"/>
-        </w:rPr>
-      </w:pPr>
-      <w:r>
-        <w:rPr>
-          <w:rFonts w:ascii="Arial" w:eastAsia="Times New Roman" w:hAnsi="Arial" w:cs="Arial"/>
-          <w:shd w:val="clear" w:color="auto" w:fill="FFFFFF"/>
-          <w:lang w:eastAsia="en-GB"/>
-        </w:rPr>
-        <w:t xml:space="preserve">When any person removes a </w:t>
-      </w:r>
-      <w:r>
-        <w:rPr>
-          <w:rFonts w:ascii="Arial" w:eastAsia="Times New Roman" w:hAnsi="Arial" w:cs="Arial"/>
-          <w:shd w:val="clear" w:color="auto" w:fill="FFFFFF"/>
-          <w:lang w:eastAsia="en-GB"/>
-        </w:rPr>
-        <w:t>finger,</w:t>
-      </w:r>
-      <w:r>
-        <w:rPr>
-          <w:rFonts w:ascii="Arial" w:eastAsia="Times New Roman" w:hAnsi="Arial" w:cs="Arial"/>
-          <w:shd w:val="clear" w:color="auto" w:fill="FFFFFF"/>
-          <w:lang w:eastAsia="en-GB"/>
-        </w:rPr>
-        <w:t xml:space="preserve"> the snake is </w:t>
-      </w:r>
-      <w:r>
-        <w:rPr>
-          <w:rFonts w:ascii="Arial" w:eastAsia="Times New Roman" w:hAnsi="Arial" w:cs="Arial"/>
-          <w:shd w:val="clear" w:color="auto" w:fill="FFFFFF"/>
-          <w:lang w:eastAsia="en-GB"/>
-        </w:rPr>
-        <w:t>broken,</w:t>
-      </w:r>
-      <w:r>
-        <w:rPr>
-          <w:rFonts w:ascii="Arial" w:eastAsia="Times New Roman" w:hAnsi="Arial" w:cs="Arial"/>
-          <w:shd w:val="clear" w:color="auto" w:fill="FFFFFF"/>
-          <w:lang w:eastAsia="en-GB"/>
-        </w:rPr>
-        <w:t xml:space="preserve"> and the time is up. </w:t>
-      </w:r>
-    </w:p>
-    <w:p>
-      <w:pPr>
-        <w:spacing w:after="0" w:line="240" w:lineRule="auto"/>
-        <w:rPr>
-          <w:rFonts w:ascii="Arial" w:eastAsia="Times New Roman" w:hAnsi="Arial" w:cs="Arial"/>
-          <w:shd w:val="clear" w:color="auto" w:fill="FFFFFF"/>
-          <w:lang w:eastAsia="en-GB"/>
-        </w:rPr>
-      </w:pPr>
-    </w:p>
-    <w:p>
-      <w:pPr>
-        <w:spacing w:after="0" w:line="240" w:lineRule="auto"/>
-        <w:rPr>
-          <w:rFonts w:ascii="Times New Roman" w:eastAsia="Times New Roman" w:hAnsi="Times New Roman" w:cs="Times New Roman"/>
-          <w:sz w:val="24"/>
-          <w:szCs w:val="24"/>
-          <w:lang w:eastAsia="en-GB"/>
-        </w:rPr>
-      </w:pPr>
-      <w:r>
-        <w:rPr>
-          <w:rFonts w:ascii="Arial" w:eastAsia="Times New Roman" w:hAnsi="Arial" w:cs="Arial"/>
-          <w:shd w:val="clear" w:color="auto" w:fill="FFFFFF"/>
-          <w:lang w:eastAsia="en-GB"/>
-        </w:rPr>
-        <w:t xml:space="preserve">The game records the time and length of each active snake and </w:t>
-      </w:r>
-      <w:r>
-        <w:rPr>
-          <w:rFonts w:ascii="Arial" w:eastAsia="Times New Roman" w:hAnsi="Arial" w:cs="Arial"/>
-          <w:shd w:val="clear" w:color="auto" w:fill="FFFFFF"/>
-          <w:lang w:eastAsia="en-GB"/>
-        </w:rPr>
-        <w:t>we will eventually create</w:t>
-      </w:r>
-      <w:r>
-        <w:rPr>
-          <w:rFonts w:ascii="Arial" w:eastAsia="Times New Roman" w:hAnsi="Arial" w:cs="Arial"/>
-          <w:shd w:val="clear" w:color="auto" w:fill="FFFFFF"/>
-          <w:lang w:eastAsia="en-GB"/>
-        </w:rPr>
-        <w:t xml:space="preserve"> a global </w:t>
-      </w:r>
-      <w:r>
-        <w:rPr>
-          <w:rFonts w:ascii="Arial" w:eastAsia="Times New Roman" w:hAnsi="Arial" w:cs="Arial"/>
-          <w:shd w:val="clear" w:color="auto" w:fill="FFFFFF"/>
-          <w:lang w:eastAsia="en-GB"/>
-        </w:rPr>
-        <w:t>leader board</w:t>
-      </w:r>
-      <w:r>
-        <w:rPr>
-          <w:rFonts w:ascii="Arial" w:eastAsia="Times New Roman" w:hAnsi="Arial" w:cs="Arial"/>
-          <w:shd w:val="clear" w:color="auto" w:fill="FFFFFF"/>
-          <w:lang w:eastAsia="en-GB"/>
-        </w:rPr>
-        <w:t xml:space="preserve"> and map of all the </w:t>
-      </w:r>
-      <w:proofErr w:type="spellStart"/>
-      <w:r>
-        <w:rPr>
-          <w:rFonts w:ascii="Arial" w:eastAsia="Times New Roman" w:hAnsi="Arial" w:cs="Arial"/>
-          <w:shd w:val="clear" w:color="auto" w:fill="FFFFFF"/>
-          <w:lang w:eastAsia="en-GB"/>
-        </w:rPr>
-        <w:t>Snake.City</w:t>
-      </w:r>
-      <w:proofErr w:type="spellEnd"/>
-      <w:r>
-        <w:rPr>
-          <w:rFonts w:ascii="Arial" w:eastAsia="Times New Roman" w:hAnsi="Arial" w:cs="Arial"/>
-          <w:shd w:val="clear" w:color="auto" w:fill="FFFFFF"/>
-          <w:lang w:eastAsia="en-GB"/>
-        </w:rPr>
-        <w:t xml:space="preserve"> created around the world.</w:t>
-      </w:r>
-    </w:p>
-    <w:p>
-      <w:pPr>
-        <w:spacing w:after="0" w:line="240" w:lineRule="auto"/>
-        <w:rPr>
-          <w:rFonts w:ascii="Times New Roman" w:eastAsia="Times New Roman" w:hAnsi="Times New Roman" w:cs="Times New Roman"/>
-          <w:sz w:val="24"/>
-          <w:szCs w:val="24"/>
-          <w:lang w:eastAsia="en-GB"/>
-        </w:rPr>
-      </w:pPr>
-    </w:p>
-    <w:p>
-      <w:pPr>
-        <w:spacing w:after="0" w:line="240" w:lineRule="auto"/>
-        <w:rPr>
-          <w:rFonts w:ascii="Times New Roman" w:eastAsia="Times New Roman" w:hAnsi="Times New Roman" w:cs="Times New Roman"/>
-          <w:sz w:val="24"/>
-          <w:szCs w:val="24"/>
-          <w:lang w:eastAsia="en-GB"/>
-        </w:rPr>
-      </w:pPr>
-      <w:r>
-        <w:rPr>
-          <w:rFonts w:ascii="Arial" w:eastAsia="Times New Roman" w:hAnsi="Arial" w:cs="Arial"/>
+          <w:highlight w:val="black"/>
+          <w:lang w:eastAsia="en-GB"/>
+        </w:rPr>
+      </w:pPr>
+      <w:r>
+        <w:rPr>
+          <w:rFonts w:ascii="Arial" w:eastAsia="Times New Roman" w:hAnsi="Arial" w:cs="Arial"/>
+          <w:color w:val="FFFFFF" w:themeColor="background1"/>
+          <w:highlight w:val="black"/>
           <w:shd w:val="clear" w:color="auto" w:fill="FFFFFF"/>
           <w:lang w:eastAsia="en-GB"/>
         </w:rPr>
         <w:t xml:space="preserve">To start the game, a player will go onto the website </w:t>
       </w:r>
-      <w:hyperlink r:id="rId6" w:history="1">
+      <w:hyperlink r:id="rId9" w:history="1">
         <w:r>
           <w:rPr>
             <w:rFonts w:ascii="Arial" w:eastAsia="Times New Roman" w:hAnsi="Arial" w:cs="Arial"/>
+            <w:color w:val="FFFFFF" w:themeColor="background1"/>
+            <w:highlight w:val="black"/>
             <w:u w:val="single"/>
             <w:shd w:val="clear" w:color="auto" w:fill="FFFFFF"/>
             <w:lang w:eastAsia="en-GB"/>
@@ -1402,6 +1786,8 @@
       <w:r>
         <w:rPr>
           <w:rFonts w:ascii="Arial" w:eastAsia="Times New Roman" w:hAnsi="Arial" w:cs="Arial"/>
+          <w:color w:val="FFFFFF" w:themeColor="background1"/>
+          <w:highlight w:val="black"/>
           <w:shd w:val="clear" w:color="auto" w:fill="FFFFFF"/>
           <w:lang w:eastAsia="en-GB"/>
         </w:rPr>
@@ -1413,8 +1799,10 @@
         <w:spacing w:after="0" w:line="240" w:lineRule="auto"/>
         <w:rPr>
           <w:rFonts w:ascii="Times New Roman" w:eastAsia="Times New Roman" w:hAnsi="Times New Roman" w:cs="Times New Roman"/>
+          <w:color w:val="FFFFFF" w:themeColor="background1"/>
           <w:sz w:val="24"/>
           <w:szCs w:val="24"/>
+          <w:highlight w:val="black"/>
           <w:lang w:eastAsia="en-GB"/>
         </w:rPr>
       </w:pPr>
@@ -1424,6 +1812,7 @@
         <w:spacing w:after="0" w:line="240" w:lineRule="auto"/>
         <w:rPr>
           <w:rFonts w:ascii="Times New Roman" w:eastAsia="Times New Roman" w:hAnsi="Times New Roman" w:cs="Times New Roman"/>
+          <w:color w:val="FFFFFF" w:themeColor="background1"/>
           <w:sz w:val="24"/>
           <w:szCs w:val="24"/>
           <w:lang w:eastAsia="en-GB"/>
@@ -1432,24 +1821,19 @@
       <w:r>
         <w:rPr>
           <w:rFonts w:ascii="Arial" w:eastAsia="Times New Roman" w:hAnsi="Arial" w:cs="Arial"/>
-          <w:shd w:val="clear" w:color="auto" w:fill="FFFFFF"/>
-          <w:lang w:eastAsia="en-GB"/>
-        </w:rPr>
-        <w:t xml:space="preserve">They will invite their friends or strangers to join their snake as that new person holds the phone with them. That person will be invited to pass on a code and invite new players to join </w:t>
-      </w:r>
-      <w:r>
-        <w:rPr>
-          <w:rFonts w:ascii="Arial" w:eastAsia="Times New Roman" w:hAnsi="Arial" w:cs="Arial"/>
-          <w:shd w:val="clear" w:color="auto" w:fill="FFFFFF"/>
-          <w:lang w:eastAsia="en-GB"/>
-        </w:rPr>
-        <w:lastRenderedPageBreak/>
-        <w:t xml:space="preserve">the snake e.g. </w:t>
-      </w:r>
-      <w:hyperlink r:id="rId7" w:history="1">
+          <w:color w:val="FFFFFF" w:themeColor="background1"/>
+          <w:highlight w:val="black"/>
+          <w:shd w:val="clear" w:color="auto" w:fill="FFFFFF"/>
+          <w:lang w:eastAsia="en-GB"/>
+        </w:rPr>
+        <w:t xml:space="preserve">They will invite their friends or strangers to join their snake as that new person holds the phone with them. That person will be invited to pass on a code and invite new players to join the snake e.g. </w:t>
+      </w:r>
+      <w:hyperlink r:id="rId10" w:history="1">
         <w:r>
           <w:rPr>
             <w:rFonts w:ascii="Arial" w:eastAsia="Times New Roman" w:hAnsi="Arial" w:cs="Arial"/>
+            <w:color w:val="FFFFFF" w:themeColor="background1"/>
+            <w:highlight w:val="black"/>
             <w:u w:val="single"/>
             <w:shd w:val="clear" w:color="auto" w:fill="FFFFFF"/>
             <w:lang w:eastAsia="en-GB"/>
@@ -1460,6 +1844,8 @@
       <w:r>
         <w:rPr>
           <w:rFonts w:ascii="Arial" w:eastAsia="Times New Roman" w:hAnsi="Arial" w:cs="Arial"/>
+          <w:color w:val="FFFFFF" w:themeColor="background1"/>
+          <w:highlight w:val="black"/>
           <w:shd w:val="clear" w:color="auto" w:fill="FFFFFF"/>
           <w:lang w:eastAsia="en-GB"/>
         </w:rPr>
@@ -1500,23 +1886,7 @@
           <w:rFonts w:ascii="Arial" w:eastAsia="Times New Roman" w:hAnsi="Arial" w:cs="Arial"/>
           <w:lang w:eastAsia="en-GB"/>
         </w:rPr>
-        <w:t xml:space="preserve">There were many ideas behind the </w:t>
-      </w:r>
-      <w:proofErr w:type="spellStart"/>
-      <w:r>
-        <w:rPr>
-          <w:rFonts w:ascii="Arial" w:eastAsia="Times New Roman" w:hAnsi="Arial" w:cs="Arial"/>
-          <w:lang w:eastAsia="en-GB"/>
-        </w:rPr>
-        <w:t>Snake.City</w:t>
-      </w:r>
-      <w:proofErr w:type="spellEnd"/>
-      <w:r>
-        <w:rPr>
-          <w:rFonts w:ascii="Arial" w:eastAsia="Times New Roman" w:hAnsi="Arial" w:cs="Arial"/>
-          <w:lang w:eastAsia="en-GB"/>
-        </w:rPr>
-        <w:t>, from single moments of inspirations to playing an actual follow my leader snake game devised by</w:t>
+        <w:t>There were many ideas behind the Snake.City, from single moments of inspirations to playing an actual follow my leader snake game devised by</w:t>
       </w:r>
       <w:r>
         <w:rPr>
@@ -1624,6 +1994,9 @@
         <w:jc w:val="center"/>
       </w:pPr>
       <w:r>
+        <w:rPr>
+          <w:noProof/>
+        </w:rPr>
         <w:drawing>
           <wp:inline distT="0" distB="0" distL="0" distR="0" wp14:anchorId="41489F37" wp14:editId="5A77C979">
             <wp:extent cx="4572000" cy="2569845"/>
@@ -1642,7 +2015,7 @@
                     </pic:cNvPicPr>
                   </pic:nvPicPr>
                   <pic:blipFill>
-                    <a:blip r:embed="rId8">
+                    <a:blip r:embed="rId11">
                       <a:extLst>
                         <a:ext uri="{28A0092B-C50C-407E-A947-70E740481C1C}">
                           <a14:useLocalDpi xmlns:a14="http://schemas.microsoft.com/office/drawing/2010/main" val="0"/>
@@ -1694,7 +2067,7 @@
       <w:r>
         <w:t xml:space="preserve">Read about Bounden here: </w:t>
       </w:r>
-      <w:hyperlink r:id="rId9" w:history="1">
+      <w:hyperlink r:id="rId12" w:history="1">
         <w:r>
           <w:rPr>
             <w:rStyle w:val="Hyperlink"/>
@@ -1756,7 +2129,7 @@
       </w:r>
     </w:p>
     <w:p>
-      <w:hyperlink r:id="rId10" w:history="1">
+      <w:hyperlink r:id="rId13" w:history="1">
         <w:r>
           <w:rPr>
             <w:rStyle w:val="Hyperlink"/>
@@ -1771,6 +2144,7 @@
     </w:p>
     <w:p>
       <w:r>
+        <w:lastRenderedPageBreak/>
         <w:t>Correspondingly, we w</w:t>
       </w:r>
       <w:r>
@@ -1780,15 +2154,7 @@
         <w:t xml:space="preserve">to encourage lots of players. We would like </w:t>
       </w:r>
       <w:r>
-        <w:t xml:space="preserve">to show an interactive map of where people might be playing </w:t>
-      </w:r>
-      <w:proofErr w:type="spellStart"/>
-      <w:r>
-        <w:t>Snake.City</w:t>
-      </w:r>
-      <w:proofErr w:type="spellEnd"/>
-      <w:r>
-        <w:t>. The following games</w:t>
+        <w:t>to show an interactive map of where people might be playing Snake.City. The following games</w:t>
       </w:r>
     </w:p>
     <w:p>
@@ -1833,7 +2199,7 @@
       </w:r>
     </w:p>
     <w:p>
-      <w:hyperlink r:id="rId11" w:history="1">
+      <w:hyperlink r:id="rId14" w:history="1">
         <w:r>
           <w:rPr>
             <w:rStyle w:val="Hyperlink"/>
@@ -1882,7 +2248,7 @@
       </w:r>
     </w:p>
     <w:p>
-      <w:hyperlink r:id="rId12" w:history="1">
+      <w:hyperlink r:id="rId15" w:history="1">
         <w:r>
           <w:rPr>
             <w:rStyle w:val="Hyperlink"/>
@@ -1911,42 +2277,22 @@
           <w:lang w:eastAsia="en-GB"/>
         </w:rPr>
       </w:pPr>
-    </w:p>
-    <w:p>
-      <w:pPr>
+      <w:r>
         <w:rPr>
           <w:rFonts w:ascii="Arial" w:eastAsia="Times New Roman" w:hAnsi="Arial" w:cs="Arial"/>
           <w:b/>
           <w:bCs/>
           <w:lang w:eastAsia="en-GB"/>
         </w:rPr>
-      </w:pPr>
-    </w:p>
-    <w:p>
-      <w:pPr>
+        <w:t>DEBUGGING</w:t>
+      </w:r>
+      <w:r>
         <w:rPr>
           <w:rFonts w:ascii="Arial" w:eastAsia="Times New Roman" w:hAnsi="Arial" w:cs="Arial"/>
           <w:b/>
           <w:bCs/>
           <w:lang w:eastAsia="en-GB"/>
         </w:rPr>
-      </w:pPr>
-      <w:r>
-        <w:rPr>
-          <w:rFonts w:ascii="Arial" w:eastAsia="Times New Roman" w:hAnsi="Arial" w:cs="Arial"/>
-          <w:b/>
-          <w:bCs/>
-          <w:lang w:eastAsia="en-GB"/>
-        </w:rPr>
-        <w:t>DEBUGGING</w:t>
-      </w:r>
-      <w:r>
-        <w:rPr>
-          <w:rFonts w:ascii="Arial" w:eastAsia="Times New Roman" w:hAnsi="Arial" w:cs="Arial"/>
-          <w:b/>
-          <w:bCs/>
-          <w:lang w:eastAsia="en-GB"/>
-        </w:rPr>
         <w:t xml:space="preserve"> YOUR GAME</w:t>
       </w:r>
     </w:p>
@@ -1978,21 +2324,7 @@
         <w:t>JavaScript</w:t>
       </w:r>
       <w:r>
-        <w:t xml:space="preserve"> </w:t>
-      </w:r>
-      <w:proofErr w:type="gramStart"/>
-      <w:r>
-        <w:t>console.log(</w:t>
-      </w:r>
-      <w:proofErr w:type="gramEnd"/>
-      <w:r>
-        <w:t xml:space="preserve">“with your message and variables e.g. ” + </w:t>
-      </w:r>
-      <w:r>
-        <w:t>new Date()</w:t>
-      </w:r>
-      <w:r>
-        <w:t xml:space="preserve"> ) can help you find bugs.</w:t>
+        <w:t xml:space="preserve"> console.log(“with your message and variables e.g. ” + new Date() ) can help you find bugs.</w:t>
       </w:r>
     </w:p>
     <w:p>
@@ -2001,7 +2333,7 @@
           <w:noProof/>
         </w:rPr>
         <w:drawing>
-          <wp:inline distT="0" distB="0" distL="0" distR="0" wp14:anchorId="52204B17" wp14:editId="54464E1F">
+          <wp:inline distT="0" distB="0" distL="0" distR="0" wp14:anchorId="52204B17" wp14:editId="1678AA1E">
             <wp:extent cx="5731510" cy="3103245"/>
             <wp:effectExtent l="0" t="0" r="2540" b="1905"/>
             <wp:docPr id="5" name="Picture 5"/>
@@ -2016,7 +2348,7 @@
                     <pic:cNvPicPr/>
                   </pic:nvPicPr>
                   <pic:blipFill>
-                    <a:blip r:embed="rId13"/>
+                    <a:blip r:embed="rId16"/>
                     <a:stretch>
                       <a:fillRect/>
                     </a:stretch>
@@ -2063,7 +2395,7 @@
       <w:r>
         <w:t xml:space="preserve">. You can read about those </w:t>
       </w:r>
-      <w:hyperlink r:id="rId14" w:history="1">
+      <w:hyperlink r:id="rId17" w:history="1">
         <w:r>
           <w:rPr>
             <w:rStyle w:val="Hyperlink"/>
@@ -2129,7 +2461,7 @@
           <w:noProof/>
         </w:rPr>
         <w:drawing>
-          <wp:inline distT="0" distB="0" distL="0" distR="0" wp14:anchorId="6883EB1C" wp14:editId="65E4B7B5">
+          <wp:inline distT="0" distB="0" distL="0" distR="0" wp14:anchorId="6883EB1C" wp14:editId="200FC5A2">
             <wp:extent cx="5731510" cy="3255010"/>
             <wp:effectExtent l="0" t="0" r="2540" b="2540"/>
             <wp:docPr id="6" name="Picture 6"/>
@@ -2144,7 +2476,7 @@
                     <pic:cNvPicPr/>
                   </pic:nvPicPr>
                   <pic:blipFill>
-                    <a:blip r:embed="rId15"/>
+                    <a:blip r:embed="rId18"/>
                     <a:stretch>
                       <a:fillRect/>
                     </a:stretch>
@@ -2178,21 +2510,7 @@
           <w:b/>
           <w:bCs/>
         </w:rPr>
-        <w:t xml:space="preserve">Figure </w:t>
-      </w:r>
-      <w:r>
-        <w:rPr>
-          <w:b/>
-          <w:bCs/>
-        </w:rPr>
-        <w:t>4</w:t>
-      </w:r>
-      <w:r>
-        <w:rPr>
-          <w:b/>
-          <w:bCs/>
-        </w:rPr>
-        <w:t xml:space="preserve">. </w:t>
+        <w:t xml:space="preserve">Figure 4. </w:t>
       </w:r>
       <w:r>
         <w:rPr>
@@ -2211,6 +2529,243 @@
     </w:sectPr>
   </w:body>
 </w:document>
+</file>
+
+<file path=word/numbering.xml><?xml version="1.0" encoding="utf-8"?>
+<w:numbering xmlns:wpc="http://schemas.microsoft.com/office/word/2010/wordprocessingCanvas" xmlns:cx="http://schemas.microsoft.com/office/drawing/2014/chartex" xmlns:cx1="http://schemas.microsoft.com/office/drawing/2015/9/8/chartex" xmlns:cx2="http://schemas.microsoft.com/office/drawing/2015/10/21/chartex" xmlns:cx3="http://schemas.microsoft.com/office/drawing/2016/5/9/chartex" xmlns:cx4="http://schemas.microsoft.com/office/drawing/2016/5/10/chartex" xmlns:cx5="http://schemas.microsoft.com/office/drawing/2016/5/11/chartex" xmlns:cx6="http://schemas.microsoft.com/office/drawing/2016/5/12/chartex" xmlns:cx7="http://schemas.microsoft.com/office/drawing/2016/5/13/chartex" xmlns:cx8="http://schemas.microsoft.com/office/drawing/2016/5/14/chartex" xmlns:mc="http://schemas.openxmlformats.org/markup-compatibility/2006" xmlns:aink="http://schemas.microsoft.com/office/drawing/2016/ink" xmlns:am3d="http://schemas.microsoft.com/office/drawing/2017/model3d" xmlns:o="urn:schemas-microsoft-com:office:office" xmlns:r="http://schemas.openxmlformats.org/officeDocument/2006/relationships" xmlns:m="http://schemas.openxmlformats.org/officeDocument/2006/math" xmlns:v="urn:schemas-microsoft-com:vml" xmlns:wp14="http://schemas.microsoft.com/office/word/2010/wordprocessingDrawing" xmlns:wp="http://schemas.openxmlformats.org/drawingml/2006/wordprocessingDrawing" xmlns:w10="urn:schemas-microsoft-com:office:word" xmlns:w="http://schemas.openxmlformats.org/wordprocessingml/2006/main" xmlns:w14="http://schemas.microsoft.com/office/word/2010/wordml" xmlns:w15="http://schemas.microsoft.com/office/word/2012/wordml" xmlns:w16cex="http://schemas.microsoft.com/office/word/2018/wordml/cex" xmlns:w16cid="http://schemas.microsoft.com/office/word/2016/wordml/cid" xmlns:w16="http://schemas.microsoft.com/office/word/2018/wordml" xmlns:w16se="http://schemas.microsoft.com/office/word/2015/wordml/symex" xmlns:wpg="http://schemas.microsoft.com/office/word/2010/wordprocessingGroup" xmlns:wpi="http://schemas.microsoft.com/office/word/2010/wordprocessingInk" xmlns:wne="http://schemas.microsoft.com/office/word/2006/wordml" xmlns:wps="http://schemas.microsoft.com/office/word/2010/wordprocessingShape" mc:Ignorable="w14 w15 w16se w16cid w16 w16cex wp14">
+  <w:abstractNum w:abstractNumId="0" w15:restartNumberingAfterBreak="0">
+    <w:nsid w:val="01FE1F69"/>
+    <w:multiLevelType w:val="hybridMultilevel"/>
+    <w:tmpl w:val="8C229472"/>
+    <w:lvl w:ilvl="0" w:tplc="08090001">
+      <w:start w:val="1"/>
+      <w:numFmt w:val="bullet"/>
+      <w:lvlText w:val=""/>
+      <w:lvlJc w:val="left"/>
+      <w:pPr>
+        <w:ind w:left="720" w:hanging="360"/>
+      </w:pPr>
+      <w:rPr>
+        <w:rFonts w:ascii="Symbol" w:hAnsi="Symbol" w:hint="default"/>
+      </w:rPr>
+    </w:lvl>
+    <w:lvl w:ilvl="1" w:tplc="08090003" w:tentative="1">
+      <w:start w:val="1"/>
+      <w:numFmt w:val="bullet"/>
+      <w:lvlText w:val="o"/>
+      <w:lvlJc w:val="left"/>
+      <w:pPr>
+        <w:ind w:left="1440" w:hanging="360"/>
+      </w:pPr>
+      <w:rPr>
+        <w:rFonts w:ascii="Courier New" w:hAnsi="Courier New" w:cs="Courier New" w:hint="default"/>
+      </w:rPr>
+    </w:lvl>
+    <w:lvl w:ilvl="2" w:tplc="08090005" w:tentative="1">
+      <w:start w:val="1"/>
+      <w:numFmt w:val="bullet"/>
+      <w:lvlText w:val=""/>
+      <w:lvlJc w:val="left"/>
+      <w:pPr>
+        <w:ind w:left="2160" w:hanging="360"/>
+      </w:pPr>
+      <w:rPr>
+        <w:rFonts w:ascii="Wingdings" w:hAnsi="Wingdings" w:hint="default"/>
+      </w:rPr>
+    </w:lvl>
+    <w:lvl w:ilvl="3" w:tplc="08090001" w:tentative="1">
+      <w:start w:val="1"/>
+      <w:numFmt w:val="bullet"/>
+      <w:lvlText w:val=""/>
+      <w:lvlJc w:val="left"/>
+      <w:pPr>
+        <w:ind w:left="2880" w:hanging="360"/>
+      </w:pPr>
+      <w:rPr>
+        <w:rFonts w:ascii="Symbol" w:hAnsi="Symbol" w:hint="default"/>
+      </w:rPr>
+    </w:lvl>
+    <w:lvl w:ilvl="4" w:tplc="08090003" w:tentative="1">
+      <w:start w:val="1"/>
+      <w:numFmt w:val="bullet"/>
+      <w:lvlText w:val="o"/>
+      <w:lvlJc w:val="left"/>
+      <w:pPr>
+        <w:ind w:left="3600" w:hanging="360"/>
+      </w:pPr>
+      <w:rPr>
+        <w:rFonts w:ascii="Courier New" w:hAnsi="Courier New" w:cs="Courier New" w:hint="default"/>
+      </w:rPr>
+    </w:lvl>
+    <w:lvl w:ilvl="5" w:tplc="08090005" w:tentative="1">
+      <w:start w:val="1"/>
+      <w:numFmt w:val="bullet"/>
+      <w:lvlText w:val=""/>
+      <w:lvlJc w:val="left"/>
+      <w:pPr>
+        <w:ind w:left="4320" w:hanging="360"/>
+      </w:pPr>
+      <w:rPr>
+        <w:rFonts w:ascii="Wingdings" w:hAnsi="Wingdings" w:hint="default"/>
+      </w:rPr>
+    </w:lvl>
+    <w:lvl w:ilvl="6" w:tplc="08090001" w:tentative="1">
+      <w:start w:val="1"/>
+      <w:numFmt w:val="bullet"/>
+      <w:lvlText w:val=""/>
+      <w:lvlJc w:val="left"/>
+      <w:pPr>
+        <w:ind w:left="5040" w:hanging="360"/>
+      </w:pPr>
+      <w:rPr>
+        <w:rFonts w:ascii="Symbol" w:hAnsi="Symbol" w:hint="default"/>
+      </w:rPr>
+    </w:lvl>
+    <w:lvl w:ilvl="7" w:tplc="08090003" w:tentative="1">
+      <w:start w:val="1"/>
+      <w:numFmt w:val="bullet"/>
+      <w:lvlText w:val="o"/>
+      <w:lvlJc w:val="left"/>
+      <w:pPr>
+        <w:ind w:left="5760" w:hanging="360"/>
+      </w:pPr>
+      <w:rPr>
+        <w:rFonts w:ascii="Courier New" w:hAnsi="Courier New" w:cs="Courier New" w:hint="default"/>
+      </w:rPr>
+    </w:lvl>
+    <w:lvl w:ilvl="8" w:tplc="08090005" w:tentative="1">
+      <w:start w:val="1"/>
+      <w:numFmt w:val="bullet"/>
+      <w:lvlText w:val=""/>
+      <w:lvlJc w:val="left"/>
+      <w:pPr>
+        <w:ind w:left="6480" w:hanging="360"/>
+      </w:pPr>
+      <w:rPr>
+        <w:rFonts w:ascii="Wingdings" w:hAnsi="Wingdings" w:hint="default"/>
+      </w:rPr>
+    </w:lvl>
+  </w:abstractNum>
+  <w:abstractNum w:abstractNumId="1" w15:restartNumberingAfterBreak="0">
+    <w:nsid w:val="2F201C6A"/>
+    <w:multiLevelType w:val="hybridMultilevel"/>
+    <w:tmpl w:val="86C2313E"/>
+    <w:lvl w:ilvl="0" w:tplc="08090001">
+      <w:start w:val="1"/>
+      <w:numFmt w:val="bullet"/>
+      <w:lvlText w:val=""/>
+      <w:lvlJc w:val="left"/>
+      <w:pPr>
+        <w:ind w:left="720" w:hanging="360"/>
+      </w:pPr>
+      <w:rPr>
+        <w:rFonts w:ascii="Symbol" w:hAnsi="Symbol" w:hint="default"/>
+      </w:rPr>
+    </w:lvl>
+    <w:lvl w:ilvl="1" w:tplc="08090003" w:tentative="1">
+      <w:start w:val="1"/>
+      <w:numFmt w:val="bullet"/>
+      <w:lvlText w:val="o"/>
+      <w:lvlJc w:val="left"/>
+      <w:pPr>
+        <w:ind w:left="1440" w:hanging="360"/>
+      </w:pPr>
+      <w:rPr>
+        <w:rFonts w:ascii="Courier New" w:hAnsi="Courier New" w:cs="Courier New" w:hint="default"/>
+      </w:rPr>
+    </w:lvl>
+    <w:lvl w:ilvl="2" w:tplc="08090005" w:tentative="1">
+      <w:start w:val="1"/>
+      <w:numFmt w:val="bullet"/>
+      <w:lvlText w:val=""/>
+      <w:lvlJc w:val="left"/>
+      <w:pPr>
+        <w:ind w:left="2160" w:hanging="360"/>
+      </w:pPr>
+      <w:rPr>
+        <w:rFonts w:ascii="Wingdings" w:hAnsi="Wingdings" w:hint="default"/>
+      </w:rPr>
+    </w:lvl>
+    <w:lvl w:ilvl="3" w:tplc="08090001" w:tentative="1">
+      <w:start w:val="1"/>
+      <w:numFmt w:val="bullet"/>
+      <w:lvlText w:val=""/>
+      <w:lvlJc w:val="left"/>
+      <w:pPr>
+        <w:ind w:left="2880" w:hanging="360"/>
+      </w:pPr>
+      <w:rPr>
+        <w:rFonts w:ascii="Symbol" w:hAnsi="Symbol" w:hint="default"/>
+      </w:rPr>
+    </w:lvl>
+    <w:lvl w:ilvl="4" w:tplc="08090003" w:tentative="1">
+      <w:start w:val="1"/>
+      <w:numFmt w:val="bullet"/>
+      <w:lvlText w:val="o"/>
+      <w:lvlJc w:val="left"/>
+      <w:pPr>
+        <w:ind w:left="3600" w:hanging="360"/>
+      </w:pPr>
+      <w:rPr>
+        <w:rFonts w:ascii="Courier New" w:hAnsi="Courier New" w:cs="Courier New" w:hint="default"/>
+      </w:rPr>
+    </w:lvl>
+    <w:lvl w:ilvl="5" w:tplc="08090005" w:tentative="1">
+      <w:start w:val="1"/>
+      <w:numFmt w:val="bullet"/>
+      <w:lvlText w:val=""/>
+      <w:lvlJc w:val="left"/>
+      <w:pPr>
+        <w:ind w:left="4320" w:hanging="360"/>
+      </w:pPr>
+      <w:rPr>
+        <w:rFonts w:ascii="Wingdings" w:hAnsi="Wingdings" w:hint="default"/>
+      </w:rPr>
+    </w:lvl>
+    <w:lvl w:ilvl="6" w:tplc="08090001" w:tentative="1">
+      <w:start w:val="1"/>
+      <w:numFmt w:val="bullet"/>
+      <w:lvlText w:val=""/>
+      <w:lvlJc w:val="left"/>
+      <w:pPr>
+        <w:ind w:left="5040" w:hanging="360"/>
+      </w:pPr>
+      <w:rPr>
+        <w:rFonts w:ascii="Symbol" w:hAnsi="Symbol" w:hint="default"/>
+      </w:rPr>
+    </w:lvl>
+    <w:lvl w:ilvl="7" w:tplc="08090003" w:tentative="1">
+      <w:start w:val="1"/>
+      <w:numFmt w:val="bullet"/>
+      <w:lvlText w:val="o"/>
+      <w:lvlJc w:val="left"/>
+      <w:pPr>
+        <w:ind w:left="5760" w:hanging="360"/>
+      </w:pPr>
+      <w:rPr>
+        <w:rFonts w:ascii="Courier New" w:hAnsi="Courier New" w:cs="Courier New" w:hint="default"/>
+      </w:rPr>
+    </w:lvl>
+    <w:lvl w:ilvl="8" w:tplc="08090005" w:tentative="1">
+      <w:start w:val="1"/>
+      <w:numFmt w:val="bullet"/>
+      <w:lvlText w:val=""/>
+      <w:lvlJc w:val="left"/>
+      <w:pPr>
+        <w:ind w:left="6480" w:hanging="360"/>
+      </w:pPr>
+      <w:rPr>
+        <w:rFonts w:ascii="Wingdings" w:hAnsi="Wingdings" w:hint="default"/>
+      </w:rPr>
+    </w:lvl>
+  </w:abstractNum>
+  <w:num w:numId="1">
+    <w:abstractNumId w:val="1"/>
+  </w:num>
+  <w:num w:numId="2">
+    <w:abstractNumId w:val="0"/>
+  </w:num>
+</w:numbering>
 </file>
 
 <file path=word/styles.xml><?xml version="1.0" encoding="utf-8"?>
@@ -2336,6 +2891,7 @@
     <w:lsdException w:name="HTML Sample" w:semiHidden="1" w:unhideWhenUsed="1"/>
     <w:lsdException w:name="HTML Typewriter" w:semiHidden="1" w:unhideWhenUsed="1"/>
     <w:lsdException w:name="HTML Variable" w:semiHidden="1" w:unhideWhenUsed="1"/>
+    <w:lsdException w:name="Normal Table" w:semiHidden="1" w:unhideWhenUsed="1"/>
     <w:lsdException w:name="annotation subject" w:semiHidden="1" w:unhideWhenUsed="1"/>
     <w:lsdException w:name="No List" w:semiHidden="1" w:unhideWhenUsed="1"/>
     <w:lsdException w:name="Outline List 1" w:semiHidden="1" w:unhideWhenUsed="1"/>
@@ -2382,8 +2938,10 @@
     <w:lsdException w:name="Table Subtle 2" w:semiHidden="1" w:unhideWhenUsed="1"/>
     <w:lsdException w:name="Table Web 1" w:semiHidden="1" w:unhideWhenUsed="1"/>
     <w:lsdException w:name="Table Web 2" w:semiHidden="1" w:unhideWhenUsed="1"/>
+    <w:lsdException w:name="Table Web 3" w:semiHidden="1" w:unhideWhenUsed="1"/>
     <w:lsdException w:name="Balloon Text" w:semiHidden="1" w:unhideWhenUsed="1"/>
     <w:lsdException w:name="Table Grid" w:uiPriority="39"/>
+    <w:lsdException w:name="Table Theme" w:semiHidden="1" w:unhideWhenUsed="1"/>
     <w:lsdException w:name="Placeholder Text" w:semiHidden="1"/>
     <w:lsdException w:name="No Spacing" w:uiPriority="1" w:qFormat="1"/>
     <w:lsdException w:name="Light Shading" w:uiPriority="60"/>
@@ -2745,6 +3303,17 @@
       <w:shd w:val="clear" w:color="auto" w:fill="E1DFDD"/>
     </w:rPr>
   </w:style>
+  <w:style w:type="paragraph" w:styleId="ListParagraph">
+    <w:name w:val="List Paragraph"/>
+    <w:basedOn w:val="Normal"/>
+    <w:uiPriority w:val="34"/>
+    <w:qFormat/>
+    <w:rsid w:val="00085D94"/>
+    <w:pPr>
+      <w:ind w:left="720"/>
+      <w:contextualSpacing/>
+    </w:pPr>
+  </w:style>
 </w:styles>
 </file>
 

</xml_diff>